<commit_message>
gann chart file created
</commit_message>
<xml_diff>
--- a/douments/Project Proposal.docx
+++ b/douments/Project Proposal.docx
@@ -2009,7 +2009,7 @@
                 <w:lang w:bidi="ta-IN"/>
               </w:rPr>
             </w:pPr>
-            <w:hyperlink r:id="rId7" w:history="1">
+            <w:hyperlink r:id="rId8" w:history="1">
               <w:r>
                 <w:rPr>
                   <w:rStyle w:val="Hyperlink"/>
@@ -2472,10 +2472,10 @@
             <v:path o:extrusionok="f" gradientshapeok="t" o:connecttype="rect"/>
             <o:lock v:ext="edit" aspectratio="t"/>
           </v:shapetype>
-          <v:shape id="_x0000_i1030" type="#_x0000_t75" style="width:140.25pt;height:20.25pt" o:ole="">
-            <v:imagedata r:id="rId8" o:title=""/>
+          <v:shape id="_x0000_i1029" type="#_x0000_t75" style="width:140.45pt;height:20.45pt" o:ole="">
+            <v:imagedata r:id="rId9" o:title=""/>
           </v:shape>
-          <w:control r:id="rId9" w:name="OptionButton1" w:shapeid="_x0000_i1030"/>
+          <w:control r:id="rId10" w:name="OptionButton1" w:shapeid="_x0000_i1029"/>
         </w:object>
       </w:r>
       <w:r>
@@ -2535,10 +2535,10 @@
           <w:szCs w:val="16"/>
         </w:rPr>
         <w:object w:dxaOrig="225" w:dyaOrig="225" w14:anchorId="37E6EFED">
-          <v:shape id="_x0000_i1029" type="#_x0000_t75" style="width:108pt;height:18pt" o:ole="">
-            <v:imagedata r:id="rId10" o:title=""/>
+          <v:shape id="_x0000_i1031" type="#_x0000_t75" style="width:108pt;height:18pt" o:ole="">
+            <v:imagedata r:id="rId11" o:title=""/>
           </v:shape>
-          <w:control r:id="rId11" w:name="OptionButton2" w:shapeid="_x0000_i1029"/>
+          <w:control r:id="rId12" w:name="OptionButton2" w:shapeid="_x0000_i1031"/>
         </w:object>
       </w:r>
     </w:p>
@@ -3066,205 +3066,20 @@
         <w:autoSpaceDN w:val="0"/>
         <w:adjustRightInd w:val="0"/>
         <w:rPr>
-          <w:rFonts w:ascii="CMBX12" w:hAnsi="CMBX12"/>
-          <w:sz w:val="22"/>
-          <w:szCs w:val="22"/>
-          <w:lang w:bidi="ta-IN"/>
-        </w:rPr>
-      </w:pPr>
-    </w:p>
-    <w:p>
-      <w:pPr>
-        <w:autoSpaceDE w:val="0"/>
-        <w:autoSpaceDN w:val="0"/>
-        <w:adjustRightInd w:val="0"/>
-        <w:rPr>
-          <w:rFonts w:ascii="CMBX12" w:hAnsi="CMBX12"/>
-          <w:sz w:val="22"/>
-          <w:szCs w:val="22"/>
-          <w:lang w:bidi="ta-IN"/>
-        </w:rPr>
-      </w:pPr>
-    </w:p>
-    <w:p>
-      <w:pPr>
-        <w:autoSpaceDE w:val="0"/>
-        <w:autoSpaceDN w:val="0"/>
-        <w:adjustRightInd w:val="0"/>
-        <w:rPr>
-          <w:rFonts w:ascii="CMBX12" w:hAnsi="CMBX12"/>
-          <w:sz w:val="22"/>
-          <w:szCs w:val="22"/>
-          <w:lang w:bidi="ta-IN"/>
-        </w:rPr>
-      </w:pPr>
-    </w:p>
-    <w:p>
-      <w:pPr>
-        <w:autoSpaceDE w:val="0"/>
-        <w:autoSpaceDN w:val="0"/>
-        <w:adjustRightInd w:val="0"/>
-        <w:rPr>
-          <w:rFonts w:ascii="CMBX12" w:hAnsi="CMBX12"/>
-          <w:sz w:val="22"/>
-          <w:szCs w:val="22"/>
-          <w:lang w:bidi="ta-IN"/>
-        </w:rPr>
-      </w:pPr>
-    </w:p>
-    <w:p>
-      <w:pPr>
-        <w:autoSpaceDE w:val="0"/>
-        <w:autoSpaceDN w:val="0"/>
-        <w:adjustRightInd w:val="0"/>
-        <w:rPr>
-          <w:rFonts w:ascii="CMBX12" w:hAnsi="CMBX12"/>
-          <w:sz w:val="22"/>
-          <w:szCs w:val="22"/>
-          <w:lang w:bidi="ta-IN"/>
-        </w:rPr>
-      </w:pPr>
-    </w:p>
-    <w:p>
-      <w:pPr>
-        <w:autoSpaceDE w:val="0"/>
-        <w:autoSpaceDN w:val="0"/>
-        <w:adjustRightInd w:val="0"/>
-        <w:rPr>
-          <w:rFonts w:ascii="CMBX12" w:hAnsi="CMBX12"/>
-          <w:sz w:val="22"/>
-          <w:szCs w:val="22"/>
-          <w:lang w:bidi="ta-IN"/>
-        </w:rPr>
-      </w:pPr>
-    </w:p>
-    <w:p>
-      <w:pPr>
-        <w:autoSpaceDE w:val="0"/>
-        <w:autoSpaceDN w:val="0"/>
-        <w:adjustRightInd w:val="0"/>
-        <w:rPr>
-          <w:rFonts w:ascii="CMBX12" w:hAnsi="CMBX12"/>
-          <w:sz w:val="22"/>
-          <w:szCs w:val="22"/>
-          <w:lang w:bidi="ta-IN"/>
-        </w:rPr>
-      </w:pPr>
-    </w:p>
-    <w:p>
-      <w:pPr>
-        <w:autoSpaceDE w:val="0"/>
-        <w:autoSpaceDN w:val="0"/>
-        <w:adjustRightInd w:val="0"/>
-        <w:rPr>
-          <w:rFonts w:ascii="CMBX12" w:hAnsi="CMBX12"/>
-          <w:sz w:val="22"/>
-          <w:szCs w:val="22"/>
-          <w:lang w:bidi="ta-IN"/>
-        </w:rPr>
-      </w:pPr>
-    </w:p>
-    <w:p>
-      <w:pPr>
-        <w:autoSpaceDE w:val="0"/>
-        <w:autoSpaceDN w:val="0"/>
-        <w:adjustRightInd w:val="0"/>
-        <w:rPr>
-          <w:rFonts w:ascii="CMBX12" w:hAnsi="CMBX12"/>
-          <w:sz w:val="22"/>
-          <w:szCs w:val="22"/>
-          <w:lang w:bidi="ta-IN"/>
-        </w:rPr>
-      </w:pPr>
-    </w:p>
-    <w:p>
-      <w:pPr>
-        <w:autoSpaceDE w:val="0"/>
-        <w:autoSpaceDN w:val="0"/>
-        <w:adjustRightInd w:val="0"/>
-        <w:rPr>
-          <w:rFonts w:ascii="CMBX12" w:hAnsi="CMBX12"/>
-          <w:sz w:val="22"/>
-          <w:szCs w:val="22"/>
-          <w:lang w:bidi="ta-IN"/>
-        </w:rPr>
-      </w:pPr>
-    </w:p>
-    <w:p>
-      <w:pPr>
-        <w:autoSpaceDE w:val="0"/>
-        <w:autoSpaceDN w:val="0"/>
-        <w:adjustRightInd w:val="0"/>
-        <w:rPr>
-          <w:rFonts w:ascii="CMBX12" w:hAnsi="CMBX12"/>
-          <w:sz w:val="22"/>
-          <w:szCs w:val="22"/>
-          <w:lang w:bidi="ta-IN"/>
-        </w:rPr>
-      </w:pPr>
-    </w:p>
-    <w:p>
-      <w:pPr>
-        <w:autoSpaceDE w:val="0"/>
-        <w:autoSpaceDN w:val="0"/>
-        <w:adjustRightInd w:val="0"/>
-        <w:rPr>
-          <w:rFonts w:ascii="CMBX12" w:hAnsi="CMBX12"/>
-          <w:sz w:val="22"/>
-          <w:szCs w:val="22"/>
-          <w:lang w:bidi="ta-IN"/>
-        </w:rPr>
-      </w:pPr>
-    </w:p>
-    <w:p>
-      <w:pPr>
-        <w:autoSpaceDE w:val="0"/>
-        <w:autoSpaceDN w:val="0"/>
-        <w:adjustRightInd w:val="0"/>
-        <w:rPr>
-          <w:rFonts w:ascii="CMBX12" w:hAnsi="CMBX12"/>
-          <w:sz w:val="22"/>
-          <w:szCs w:val="22"/>
-          <w:lang w:bidi="ta-IN"/>
-        </w:rPr>
-      </w:pPr>
-    </w:p>
-    <w:p>
-      <w:pPr>
-        <w:autoSpaceDE w:val="0"/>
-        <w:autoSpaceDN w:val="0"/>
-        <w:adjustRightInd w:val="0"/>
-        <w:rPr>
-          <w:rFonts w:ascii="CMBX12" w:hAnsi="CMBX12"/>
-          <w:sz w:val="22"/>
-          <w:szCs w:val="22"/>
-          <w:lang w:bidi="ta-IN"/>
-        </w:rPr>
-      </w:pPr>
-    </w:p>
-    <w:p>
-      <w:pPr>
-        <w:autoSpaceDE w:val="0"/>
-        <w:autoSpaceDN w:val="0"/>
-        <w:adjustRightInd w:val="0"/>
-        <w:rPr>
-          <w:rFonts w:ascii="CMBX12" w:hAnsi="CMBX12"/>
-          <w:b/>
-          <w:bCs/>
-          <w:sz w:val="22"/>
-          <w:szCs w:val="22"/>
-          <w:lang w:bidi="ta-IN"/>
-        </w:rPr>
-      </w:pPr>
-      <w:r>
-        <w:rPr>
-          <w:rFonts w:ascii="CMBX12" w:hAnsi="CMBX12"/>
-          <w:b/>
-          <w:bCs/>
-          <w:sz w:val="22"/>
-          <w:szCs w:val="22"/>
-          <w:lang w:bidi="ta-IN"/>
-        </w:rPr>
+          <w:rFonts w:ascii="CMR10" w:hAnsi="CMR10"/>
+          <w:sz w:val="22"/>
+          <w:szCs w:val="22"/>
+          <w:lang w:bidi="ta-IN"/>
+        </w:rPr>
+      </w:pPr>
+      <w:r>
+        <w:rPr>
+          <w:rFonts w:ascii="CMR10" w:hAnsi="CMR10"/>
+          <w:sz w:val="22"/>
+          <w:szCs w:val="22"/>
+          <w:lang w:bidi="ta-IN"/>
+        </w:rPr>
+        <w:lastRenderedPageBreak/>
         <w:t>Objectives and scope of proposed project:</w:t>
       </w:r>
     </w:p>
@@ -3274,7 +3089,7 @@
         <w:autoSpaceDN w:val="0"/>
         <w:adjustRightInd w:val="0"/>
         <w:rPr>
-          <w:rFonts w:ascii="CMBX12" w:hAnsi="CMBX12"/>
+          <w:rFonts w:ascii="CMR10" w:hAnsi="CMR10"/>
           <w:b/>
           <w:bCs/>
           <w:sz w:val="22"/>
@@ -3293,19 +3108,15 @@
         <w:adjustRightInd w:val="0"/>
         <w:jc w:val="both"/>
         <w:rPr>
-          <w:rFonts w:ascii="CMBX12" w:hAnsi="CMBX12"/>
-          <w:b/>
-          <w:bCs/>
-          <w:sz w:val="22"/>
-          <w:szCs w:val="22"/>
-          <w:lang w:bidi="ta-IN"/>
-        </w:rPr>
-      </w:pPr>
-      <w:r>
-        <w:rPr>
-          <w:rFonts w:ascii="CMBX12" w:hAnsi="CMBX12"/>
-          <w:b/>
-          <w:bCs/>
+          <w:rFonts w:ascii="CMR10" w:hAnsi="CMR10"/>
+          <w:sz w:val="22"/>
+          <w:szCs w:val="22"/>
+          <w:lang w:bidi="ta-IN"/>
+        </w:rPr>
+      </w:pPr>
+      <w:r>
+        <w:rPr>
+          <w:rFonts w:ascii="CMR10" w:hAnsi="CMR10"/>
           <w:sz w:val="22"/>
           <w:szCs w:val="22"/>
           <w:lang w:bidi="ta-IN"/>
@@ -3319,7 +3130,7 @@
         <w:autoSpaceDN w:val="0"/>
         <w:adjustRightInd w:val="0"/>
         <w:rPr>
-          <w:rFonts w:ascii="CMBX12" w:hAnsi="CMBX12"/>
+          <w:rFonts w:ascii="CMR10" w:hAnsi="CMR10"/>
           <w:sz w:val="22"/>
           <w:szCs w:val="22"/>
           <w:lang w:bidi="ta-IN"/>
@@ -3339,15 +3150,15 @@
         <w:spacing w:line="360" w:lineRule="auto"/>
         <w:jc w:val="both"/>
         <w:rPr>
-          <w:rFonts w:ascii="CMBX12" w:hAnsi="CMBX12"/>
-          <w:sz w:val="22"/>
-          <w:szCs w:val="22"/>
-          <w:lang w:bidi="ta-IN"/>
-        </w:rPr>
-      </w:pPr>
-      <w:r>
-        <w:rPr>
-          <w:rFonts w:ascii="CMBX12" w:hAnsi="CMBX12"/>
+          <w:rFonts w:ascii="CMR10" w:hAnsi="CMR10"/>
+          <w:sz w:val="22"/>
+          <w:szCs w:val="22"/>
+          <w:lang w:bidi="ta-IN"/>
+        </w:rPr>
+      </w:pPr>
+      <w:r>
+        <w:rPr>
+          <w:rFonts w:ascii="CMR10" w:hAnsi="CMR10"/>
           <w:sz w:val="22"/>
           <w:szCs w:val="22"/>
           <w:lang w:bidi="ta-IN"/>
@@ -3371,29 +3182,78 @@
         <w:ind w:right="660"/>
         <w:jc w:val="both"/>
         <w:rPr>
-          <w:rFonts w:ascii="CMBX12" w:hAnsi="CMBX12"/>
-          <w:sz w:val="22"/>
-          <w:szCs w:val="22"/>
-          <w:lang w:bidi="ta-IN"/>
-        </w:rPr>
-      </w:pPr>
-      <w:r>
-        <w:rPr>
-          <w:rFonts w:ascii="CMBX12" w:hAnsi="CMBX12"/>
-          <w:sz w:val="22"/>
-          <w:szCs w:val="22"/>
-          <w:lang w:bidi="ta-IN"/>
-        </w:rPr>
-        <w:t xml:space="preserve">Maintaining serial numbers </w:t>
-      </w:r>
-      <w:r>
-        <w:rPr>
-          <w:rFonts w:ascii="CMBX12" w:hAnsi="CMBX12"/>
-          <w:sz w:val="22"/>
-          <w:szCs w:val="22"/>
-          <w:lang w:bidi="ta-IN"/>
-        </w:rPr>
-        <w:t>to manage warranty for individual items</w:t>
+          <w:rFonts w:ascii="CMR10" w:hAnsi="CMR10"/>
+          <w:sz w:val="22"/>
+          <w:szCs w:val="22"/>
+          <w:lang w:bidi="ta-IN"/>
+        </w:rPr>
+      </w:pPr>
+      <w:r>
+        <w:rPr>
+          <w:rFonts w:ascii="CMR10" w:hAnsi="CMR10"/>
+          <w:sz w:val="22"/>
+          <w:szCs w:val="22"/>
+          <w:lang w:bidi="ta-IN"/>
+        </w:rPr>
+        <w:t xml:space="preserve">Providing PC </w:t>
+      </w:r>
+      <w:proofErr w:type="spellStart"/>
+      <w:r>
+        <w:rPr>
+          <w:rFonts w:ascii="CMR10" w:hAnsi="CMR10"/>
+          <w:sz w:val="22"/>
+          <w:szCs w:val="22"/>
+          <w:lang w:bidi="ta-IN"/>
+        </w:rPr>
+        <w:t>Bulider</w:t>
+      </w:r>
+      <w:proofErr w:type="spellEnd"/>
+      <w:r>
+        <w:rPr>
+          <w:rFonts w:ascii="CMR10" w:hAnsi="CMR10"/>
+          <w:sz w:val="22"/>
+          <w:szCs w:val="22"/>
+          <w:lang w:bidi="ta-IN"/>
+        </w:rPr>
+        <w:t xml:space="preserve"> assistant for easily build custom pc when</w:t>
+      </w:r>
+      <w:r>
+        <w:rPr>
+          <w:rFonts w:ascii="CMR10" w:hAnsi="CMR10"/>
+          <w:sz w:val="22"/>
+          <w:szCs w:val="22"/>
+          <w:lang w:bidi="ta-IN"/>
+        </w:rPr>
+        <w:t xml:space="preserve"> customer</w:t>
+      </w:r>
+      <w:r>
+        <w:rPr>
+          <w:rFonts w:ascii="CMR10" w:hAnsi="CMR10"/>
+          <w:sz w:val="22"/>
+          <w:szCs w:val="22"/>
+          <w:lang w:bidi="ta-IN"/>
+        </w:rPr>
+        <w:t xml:space="preserve"> have lack of </w:t>
+      </w:r>
+      <w:proofErr w:type="spellStart"/>
+      <w:r>
+        <w:rPr>
+          <w:rFonts w:ascii="CMR10" w:hAnsi="CMR10"/>
+          <w:sz w:val="22"/>
+          <w:szCs w:val="22"/>
+          <w:lang w:bidi="ta-IN"/>
+        </w:rPr>
+        <w:t>knowlade</w:t>
+      </w:r>
+      <w:proofErr w:type="spellEnd"/>
+      <w:r>
+        <w:rPr>
+          <w:rFonts w:ascii="CMR10" w:hAnsi="CMR10"/>
+          <w:sz w:val="22"/>
+          <w:szCs w:val="22"/>
+          <w:lang w:bidi="ta-IN"/>
+        </w:rPr>
+        <w:t xml:space="preserve"> of computer hardware.</w:t>
       </w:r>
     </w:p>
     <w:p>
@@ -3412,278 +3272,71 @@
         <w:ind w:right="660"/>
         <w:jc w:val="both"/>
         <w:rPr>
-          <w:rFonts w:ascii="CMBX12" w:hAnsi="CMBX12"/>
-          <w:sz w:val="22"/>
-          <w:szCs w:val="22"/>
-          <w:lang w:bidi="ta-IN"/>
-        </w:rPr>
-      </w:pPr>
-      <w:r>
-        <w:rPr>
-          <w:rFonts w:ascii="CMBX12" w:hAnsi="CMBX12"/>
-          <w:sz w:val="22"/>
-          <w:szCs w:val="22"/>
-          <w:lang w:bidi="ta-IN"/>
-        </w:rPr>
-        <w:t xml:space="preserve">Providing </w:t>
-      </w:r>
-      <w:r>
-        <w:rPr>
-          <w:rFonts w:ascii="CMBX12" w:hAnsi="CMBX12"/>
-          <w:sz w:val="22"/>
-          <w:szCs w:val="22"/>
-          <w:lang w:bidi="ta-IN"/>
-        </w:rPr>
-        <w:t xml:space="preserve">item </w:t>
-      </w:r>
-      <w:r>
-        <w:rPr>
-          <w:rFonts w:ascii="CMBX12" w:hAnsi="CMBX12"/>
-          <w:sz w:val="22"/>
-          <w:szCs w:val="22"/>
-          <w:lang w:bidi="ta-IN"/>
-        </w:rPr>
-        <w:t>deliver</w:t>
-      </w:r>
-      <w:r>
-        <w:rPr>
-          <w:rFonts w:ascii="CMBX12" w:hAnsi="CMBX12"/>
-          <w:sz w:val="22"/>
-          <w:szCs w:val="22"/>
-          <w:lang w:bidi="ta-IN"/>
-        </w:rPr>
-        <w:t>y</w:t>
-      </w:r>
-      <w:r>
-        <w:rPr>
-          <w:rFonts w:ascii="CMBX12" w:hAnsi="CMBX12"/>
-          <w:sz w:val="22"/>
-          <w:szCs w:val="22"/>
-          <w:lang w:bidi="ta-IN"/>
-        </w:rPr>
-        <w:t xml:space="preserve"> tracking method.</w:t>
-      </w:r>
-    </w:p>
-    <w:p>
-      <w:pPr>
-        <w:pStyle w:val="ListParagraph"/>
-        <w:numPr>
-          <w:ilvl w:val="0"/>
-          <w:numId w:val="1"/>
-        </w:numPr>
-        <w:autoSpaceDE w:val="0"/>
-        <w:autoSpaceDN w:val="0"/>
-        <w:adjustRightInd w:val="0"/>
-        <w:spacing w:line="360" w:lineRule="auto"/>
-        <w:jc w:val="both"/>
-        <w:rPr>
-          <w:rFonts w:ascii="CMBX12" w:hAnsi="CMBX12"/>
-          <w:sz w:val="22"/>
-          <w:szCs w:val="22"/>
-          <w:lang w:bidi="ta-IN"/>
-        </w:rPr>
-      </w:pPr>
-      <w:r>
-        <w:rPr>
-          <w:rFonts w:ascii="CMBX12" w:hAnsi="CMBX12"/>
-          <w:sz w:val="22"/>
-          <w:szCs w:val="22"/>
-          <w:lang w:bidi="ta-IN"/>
-        </w:rPr>
-        <w:t>Provide a user</w:t>
-      </w:r>
-      <w:r>
-        <w:rPr>
-          <w:rFonts w:ascii="CMBX12" w:hAnsi="CMBX12"/>
-          <w:sz w:val="22"/>
-          <w:szCs w:val="22"/>
-          <w:lang w:bidi="ta-IN"/>
-        </w:rPr>
-        <w:t>-</w:t>
-      </w:r>
-      <w:r>
-        <w:rPr>
-          <w:rFonts w:ascii="CMBX12" w:hAnsi="CMBX12"/>
-          <w:sz w:val="22"/>
-          <w:szCs w:val="22"/>
-          <w:lang w:bidi="ta-IN"/>
-        </w:rPr>
-        <w:t>friendly and secure method of recording</w:t>
-      </w:r>
-      <w:r>
-        <w:rPr>
-          <w:rFonts w:ascii="CMBX12" w:hAnsi="CMBX12"/>
-          <w:sz w:val="22"/>
-          <w:szCs w:val="22"/>
-          <w:lang w:bidi="ta-IN"/>
-        </w:rPr>
-        <w:t xml:space="preserve"> </w:t>
-      </w:r>
-      <w:r>
-        <w:rPr>
-          <w:rFonts w:ascii="CMBX12" w:hAnsi="CMBX12"/>
-          <w:sz w:val="22"/>
-          <w:szCs w:val="22"/>
-          <w:lang w:bidi="ta-IN"/>
-        </w:rPr>
-        <w:t>customer orders and confidential data.</w:t>
-      </w:r>
-    </w:p>
-    <w:p>
-      <w:pPr>
-        <w:pStyle w:val="ListParagraph"/>
-        <w:numPr>
-          <w:ilvl w:val="0"/>
-          <w:numId w:val="1"/>
-        </w:numPr>
-        <w:autoSpaceDE w:val="0"/>
-        <w:autoSpaceDN w:val="0"/>
-        <w:adjustRightInd w:val="0"/>
-        <w:spacing w:line="360" w:lineRule="auto"/>
-        <w:jc w:val="both"/>
-        <w:rPr>
-          <w:rFonts w:ascii="CMBX12" w:hAnsi="CMBX12"/>
-          <w:sz w:val="22"/>
-          <w:szCs w:val="22"/>
-          <w:lang w:bidi="ta-IN"/>
-        </w:rPr>
-      </w:pPr>
-      <w:r>
-        <w:rPr>
-          <w:rFonts w:ascii="CMBX12" w:hAnsi="CMBX12"/>
-          <w:sz w:val="22"/>
-          <w:szCs w:val="22"/>
-          <w:lang w:bidi="ta-IN"/>
-        </w:rPr>
-        <w:t>To keep and manipulate client information</w:t>
-      </w:r>
-      <w:r>
-        <w:rPr>
-          <w:rFonts w:ascii="CMBX12" w:hAnsi="CMBX12"/>
+          <w:rFonts w:ascii="CMR10" w:hAnsi="CMR10"/>
+          <w:sz w:val="22"/>
+          <w:szCs w:val="22"/>
+          <w:lang w:bidi="ta-IN"/>
+        </w:rPr>
+      </w:pPr>
+      <w:proofErr w:type="spellStart"/>
+      <w:r>
+        <w:rPr>
+          <w:rFonts w:ascii="CMR10" w:hAnsi="CMR10"/>
+          <w:sz w:val="22"/>
+          <w:szCs w:val="22"/>
+          <w:lang w:bidi="ta-IN"/>
+        </w:rPr>
+        <w:t>Assting</w:t>
+      </w:r>
+      <w:proofErr w:type="spellEnd"/>
+      <w:r>
+        <w:rPr>
+          <w:rFonts w:ascii="CMR10" w:hAnsi="CMR10"/>
+          <w:sz w:val="22"/>
+          <w:szCs w:val="22"/>
+          <w:lang w:bidi="ta-IN"/>
+        </w:rPr>
+        <w:t xml:space="preserve"> with </w:t>
+      </w:r>
+      <w:proofErr w:type="spellStart"/>
+      <w:r>
+        <w:rPr>
+          <w:rFonts w:ascii="CMR10" w:hAnsi="CMR10"/>
+          <w:sz w:val="22"/>
+          <w:szCs w:val="22"/>
+          <w:lang w:bidi="ta-IN"/>
+        </w:rPr>
+        <w:t>trouboolshoot</w:t>
+      </w:r>
+      <w:proofErr w:type="spellEnd"/>
+      <w:r>
+        <w:rPr>
+          <w:rFonts w:ascii="CMR10" w:hAnsi="CMR10"/>
+          <w:sz w:val="22"/>
+          <w:szCs w:val="22"/>
+          <w:lang w:bidi="ta-IN"/>
+        </w:rPr>
+        <w:t xml:space="preserve"> for pc parts online and suggest required part and make bookings for technical </w:t>
+      </w:r>
+      <w:proofErr w:type="spellStart"/>
+      <w:r>
+        <w:rPr>
+          <w:rFonts w:ascii="CMR10" w:hAnsi="CMR10"/>
+          <w:sz w:val="22"/>
+          <w:szCs w:val="22"/>
+          <w:lang w:bidi="ta-IN"/>
+        </w:rPr>
+        <w:t>assitentes</w:t>
+      </w:r>
+      <w:proofErr w:type="spellEnd"/>
+      <w:r>
+        <w:rPr>
+          <w:rFonts w:ascii="CMR10" w:hAnsi="CMR10"/>
           <w:sz w:val="22"/>
           <w:szCs w:val="22"/>
           <w:lang w:bidi="ta-IN"/>
         </w:rPr>
         <w:t>.</w:t>
-      </w:r>
-    </w:p>
-    <w:p>
-      <w:pPr>
-        <w:pStyle w:val="ListParagraph"/>
-        <w:numPr>
-          <w:ilvl w:val="0"/>
-          <w:numId w:val="1"/>
-        </w:numPr>
-        <w:autoSpaceDE w:val="0"/>
-        <w:autoSpaceDN w:val="0"/>
-        <w:adjustRightInd w:val="0"/>
-        <w:spacing w:line="360" w:lineRule="auto"/>
-        <w:jc w:val="both"/>
-        <w:rPr>
-          <w:rFonts w:ascii="CMBX12" w:hAnsi="CMBX12"/>
-          <w:sz w:val="22"/>
-          <w:szCs w:val="22"/>
-          <w:lang w:bidi="ta-IN"/>
-        </w:rPr>
-      </w:pPr>
-      <w:r>
-        <w:rPr>
-          <w:rFonts w:ascii="CMBX12" w:hAnsi="CMBX12"/>
-          <w:sz w:val="22"/>
-          <w:szCs w:val="22"/>
-          <w:lang w:bidi="ta-IN"/>
-        </w:rPr>
-        <w:t>To keep and manipulate supplier</w:t>
-      </w:r>
-      <w:r>
-        <w:rPr>
-          <w:rFonts w:ascii="CMBX12" w:hAnsi="CMBX12"/>
-          <w:sz w:val="22"/>
-          <w:szCs w:val="22"/>
-          <w:lang w:bidi="ta-IN"/>
-        </w:rPr>
-        <w:t>'</w:t>
-      </w:r>
-      <w:r>
-        <w:rPr>
-          <w:rFonts w:ascii="CMBX12" w:hAnsi="CMBX12"/>
-          <w:sz w:val="22"/>
-          <w:szCs w:val="22"/>
-          <w:lang w:bidi="ta-IN"/>
-        </w:rPr>
-        <w:t>s information</w:t>
-      </w:r>
-      <w:r>
-        <w:rPr>
-          <w:rFonts w:ascii="CMBX12" w:hAnsi="CMBX12"/>
-          <w:sz w:val="22"/>
-          <w:szCs w:val="22"/>
-          <w:lang w:bidi="ta-IN"/>
-        </w:rPr>
-        <w:t>.</w:t>
-      </w:r>
-    </w:p>
-    <w:p>
-      <w:pPr>
-        <w:pStyle w:val="ListParagraph"/>
-        <w:numPr>
-          <w:ilvl w:val="0"/>
-          <w:numId w:val="1"/>
-        </w:numPr>
-        <w:autoSpaceDE w:val="0"/>
-        <w:autoSpaceDN w:val="0"/>
-        <w:adjustRightInd w:val="0"/>
-        <w:spacing w:line="360" w:lineRule="auto"/>
-        <w:jc w:val="both"/>
-        <w:rPr>
-          <w:rFonts w:ascii="CMBX12" w:hAnsi="CMBX12"/>
-          <w:sz w:val="22"/>
-          <w:szCs w:val="22"/>
-          <w:lang w:bidi="ta-IN"/>
-        </w:rPr>
-      </w:pPr>
-      <w:r>
-        <w:rPr>
-          <w:rFonts w:ascii="CMBX12" w:hAnsi="CMBX12"/>
-          <w:sz w:val="22"/>
-          <w:szCs w:val="22"/>
-          <w:lang w:bidi="ta-IN"/>
-        </w:rPr>
-        <w:t>To maintain the purchase and stock</w:t>
-      </w:r>
-      <w:r>
-        <w:rPr>
-          <w:rFonts w:ascii="CMBX12" w:hAnsi="CMBX12"/>
-          <w:sz w:val="22"/>
-          <w:szCs w:val="22"/>
-          <w:lang w:bidi="ta-IN"/>
-        </w:rPr>
-        <w:t>.</w:t>
-      </w:r>
-    </w:p>
-    <w:p>
-      <w:pPr>
-        <w:numPr>
-          <w:ilvl w:val="0"/>
-          <w:numId w:val="1"/>
-        </w:numPr>
-        <w:shd w:val="clear" w:color="auto" w:fill="FFFFFF"/>
-        <w:spacing w:after="125"/>
-        <w:rPr>
-          <w:rFonts w:ascii="CMBX12" w:hAnsi="CMBX12"/>
-          <w:sz w:val="22"/>
-          <w:szCs w:val="22"/>
-          <w:lang w:bidi="ta-IN"/>
-        </w:rPr>
-      </w:pPr>
-      <w:r>
-        <w:rPr>
-          <w:rFonts w:ascii="CMBX12" w:hAnsi="CMBX12"/>
-          <w:sz w:val="22"/>
-          <w:szCs w:val="22"/>
-          <w:lang w:bidi="ta-IN"/>
-        </w:rPr>
-        <w:t>Generating invoices to keep tracking sales and orders.</w:t>
       </w:r>
     </w:p>
     <w:p>
@@ -3702,56 +3355,91 @@
         <w:ind w:right="660"/>
         <w:jc w:val="both"/>
         <w:rPr>
-          <w:rFonts w:ascii="CMBX12" w:hAnsi="CMBX12"/>
-          <w:sz w:val="22"/>
-          <w:szCs w:val="22"/>
-          <w:lang w:bidi="ta-IN"/>
-        </w:rPr>
-      </w:pPr>
-      <w:r>
-        <w:rPr>
-          <w:rFonts w:ascii="CMBX12" w:hAnsi="CMBX12"/>
-          <w:sz w:val="22"/>
-          <w:szCs w:val="22"/>
-          <w:lang w:bidi="ta-IN"/>
-        </w:rPr>
-        <w:t xml:space="preserve">To utilize </w:t>
-      </w:r>
-      <w:r>
-        <w:rPr>
-          <w:rFonts w:ascii="CMBX12" w:hAnsi="CMBX12"/>
-          <w:sz w:val="22"/>
-          <w:szCs w:val="22"/>
-          <w:lang w:bidi="ta-IN"/>
-        </w:rPr>
-        <w:t xml:space="preserve">the </w:t>
-      </w:r>
-      <w:r>
-        <w:rPr>
-          <w:rFonts w:ascii="CMBX12" w:hAnsi="CMBX12"/>
-          <w:sz w:val="22"/>
-          <w:szCs w:val="22"/>
-          <w:lang w:bidi="ta-IN"/>
-        </w:rPr>
-        <w:t xml:space="preserve">resource of the workshop </w:t>
-      </w:r>
-      <w:r>
-        <w:rPr>
-          <w:rFonts w:ascii="CMBX12" w:hAnsi="CMBX12"/>
-          <w:sz w:val="22"/>
-          <w:szCs w:val="22"/>
-          <w:lang w:bidi="ta-IN"/>
-        </w:rPr>
-        <w:t>efficiently</w:t>
-      </w:r>
-      <w:r>
-        <w:rPr>
-          <w:rFonts w:ascii="CMBX12" w:hAnsi="CMBX12"/>
-          <w:sz w:val="22"/>
-          <w:szCs w:val="22"/>
-          <w:lang w:bidi="ta-IN"/>
-        </w:rPr>
-        <w:t xml:space="preserve"> by increasing their productivity through automation</w:t>
+          <w:rFonts w:ascii="CMR10" w:hAnsi="CMR10"/>
+          <w:sz w:val="22"/>
+          <w:szCs w:val="22"/>
+          <w:lang w:bidi="ta-IN"/>
+        </w:rPr>
+      </w:pPr>
+      <w:proofErr w:type="spellStart"/>
+      <w:r>
+        <w:rPr>
+          <w:rFonts w:ascii="CMR10" w:hAnsi="CMR10"/>
+          <w:sz w:val="22"/>
+          <w:szCs w:val="22"/>
+          <w:lang w:bidi="ta-IN"/>
+        </w:rPr>
+        <w:t>Warraty</w:t>
+      </w:r>
+      <w:proofErr w:type="spellEnd"/>
+      <w:r>
+        <w:rPr>
+          <w:rFonts w:ascii="CMR10" w:hAnsi="CMR10"/>
+          <w:sz w:val="22"/>
+          <w:szCs w:val="22"/>
+          <w:lang w:bidi="ta-IN"/>
+        </w:rPr>
+        <w:t xml:space="preserve"> </w:t>
+      </w:r>
+      <w:proofErr w:type="spellStart"/>
+      <w:r>
+        <w:rPr>
+          <w:rFonts w:ascii="CMR10" w:hAnsi="CMR10"/>
+          <w:sz w:val="22"/>
+          <w:szCs w:val="22"/>
+          <w:lang w:bidi="ta-IN"/>
+        </w:rPr>
+        <w:t>magement</w:t>
+      </w:r>
+      <w:proofErr w:type="spellEnd"/>
+      <w:r>
+        <w:rPr>
+          <w:rFonts w:ascii="CMR10" w:hAnsi="CMR10"/>
+          <w:sz w:val="22"/>
+          <w:szCs w:val="22"/>
+          <w:lang w:bidi="ta-IN"/>
+        </w:rPr>
+        <w:t xml:space="preserve"> for </w:t>
+      </w:r>
+      <w:proofErr w:type="spellStart"/>
+      <w:r>
+        <w:rPr>
+          <w:rFonts w:ascii="CMR10" w:hAnsi="CMR10"/>
+          <w:sz w:val="22"/>
+          <w:szCs w:val="22"/>
+          <w:lang w:bidi="ta-IN"/>
+        </w:rPr>
+        <w:t>exchanage</w:t>
+      </w:r>
+      <w:proofErr w:type="spellEnd"/>
+      <w:r>
+        <w:rPr>
+          <w:rFonts w:ascii="CMR10" w:hAnsi="CMR10"/>
+          <w:sz w:val="22"/>
+          <w:szCs w:val="22"/>
+          <w:lang w:bidi="ta-IN"/>
+        </w:rPr>
+        <w:t xml:space="preserve"> items for warranty or update </w:t>
+      </w:r>
+      <w:proofErr w:type="spellStart"/>
+      <w:r>
+        <w:rPr>
+          <w:rFonts w:ascii="CMR10" w:hAnsi="CMR10"/>
+          <w:sz w:val="22"/>
+          <w:szCs w:val="22"/>
+          <w:lang w:bidi="ta-IN"/>
+        </w:rPr>
+        <w:t>itmes</w:t>
+      </w:r>
+      <w:proofErr w:type="spellEnd"/>
+      <w:r>
+        <w:rPr>
+          <w:rFonts w:ascii="CMR10" w:hAnsi="CMR10"/>
+          <w:sz w:val="22"/>
+          <w:szCs w:val="22"/>
+          <w:lang w:bidi="ta-IN"/>
+        </w:rPr>
+        <w:t xml:space="preserve"> warranty. </w:t>
       </w:r>
     </w:p>
     <w:p>
@@ -3767,20 +3455,56 @@
         <w:spacing w:line="360" w:lineRule="auto"/>
         <w:jc w:val="both"/>
         <w:rPr>
-          <w:rFonts w:ascii="CMBX12" w:hAnsi="CMBX12"/>
-          <w:sz w:val="22"/>
-          <w:szCs w:val="22"/>
-          <w:lang w:bidi="ta-IN"/>
-        </w:rPr>
-      </w:pPr>
-      <w:r>
-        <w:rPr>
-          <w:rFonts w:ascii="CMBX12" w:hAnsi="CMBX12"/>
-          <w:sz w:val="22"/>
-          <w:szCs w:val="22"/>
-          <w:lang w:bidi="ta-IN"/>
-        </w:rPr>
-        <w:t>To assist the staff in capturing the effort spent on their respective work area</w:t>
+          <w:rFonts w:ascii="CMR10" w:hAnsi="CMR10"/>
+          <w:sz w:val="22"/>
+          <w:szCs w:val="22"/>
+          <w:lang w:bidi="ta-IN"/>
+        </w:rPr>
+      </w:pPr>
+      <w:r>
+        <w:rPr>
+          <w:rFonts w:ascii="CMR10" w:hAnsi="CMR10"/>
+          <w:sz w:val="22"/>
+          <w:szCs w:val="22"/>
+          <w:lang w:bidi="ta-IN"/>
+        </w:rPr>
+        <w:t>Provide a user</w:t>
+      </w:r>
+      <w:r>
+        <w:rPr>
+          <w:rFonts w:ascii="CMR10" w:hAnsi="CMR10"/>
+          <w:sz w:val="22"/>
+          <w:szCs w:val="22"/>
+          <w:lang w:bidi="ta-IN"/>
+        </w:rPr>
+        <w:t>-</w:t>
+      </w:r>
+      <w:r>
+        <w:rPr>
+          <w:rFonts w:ascii="CMR10" w:hAnsi="CMR10"/>
+          <w:sz w:val="22"/>
+          <w:szCs w:val="22"/>
+          <w:lang w:bidi="ta-IN"/>
+        </w:rPr>
+        <w:t>friendly and secure method of recording</w:t>
+      </w:r>
+      <w:r>
+        <w:rPr>
+          <w:rFonts w:ascii="CMR10" w:hAnsi="CMR10"/>
+          <w:sz w:val="22"/>
+          <w:szCs w:val="22"/>
+          <w:lang w:bidi="ta-IN"/>
+        </w:rPr>
+        <w:t xml:space="preserve"> </w:t>
+      </w:r>
+      <w:r>
+        <w:rPr>
+          <w:rFonts w:ascii="CMR10" w:hAnsi="CMR10"/>
+          <w:sz w:val="22"/>
+          <w:szCs w:val="22"/>
+          <w:lang w:bidi="ta-IN"/>
+        </w:rPr>
+        <w:t>customer orders and confidential data.</w:t>
       </w:r>
     </w:p>
     <w:p>
@@ -3796,29 +3520,29 @@
         <w:spacing w:line="360" w:lineRule="auto"/>
         <w:jc w:val="both"/>
         <w:rPr>
-          <w:rFonts w:ascii="CMBX12" w:hAnsi="CMBX12"/>
-          <w:sz w:val="22"/>
-          <w:szCs w:val="22"/>
-          <w:lang w:bidi="ta-IN"/>
-        </w:rPr>
-      </w:pPr>
-      <w:r>
-        <w:rPr>
-          <w:rFonts w:ascii="CMBX12" w:hAnsi="CMBX12"/>
-          <w:sz w:val="22"/>
-          <w:szCs w:val="22"/>
-          <w:lang w:bidi="ta-IN"/>
-        </w:rPr>
-        <w:t>Reduce the manual and repetitive work</w:t>
-      </w:r>
-      <w:r>
-        <w:rPr>
-          <w:rFonts w:ascii="CMBX12" w:hAnsi="CMBX12"/>
-          <w:sz w:val="22"/>
-          <w:szCs w:val="22"/>
-          <w:lang w:bidi="ta-IN"/>
-        </w:rPr>
-        <w:t xml:space="preserve"> when purchasing orders online.</w:t>
+          <w:rFonts w:ascii="CMR10" w:hAnsi="CMR10"/>
+          <w:sz w:val="22"/>
+          <w:szCs w:val="22"/>
+          <w:lang w:bidi="ta-IN"/>
+        </w:rPr>
+      </w:pPr>
+      <w:r>
+        <w:rPr>
+          <w:rFonts w:ascii="CMR10" w:hAnsi="CMR10"/>
+          <w:sz w:val="22"/>
+          <w:szCs w:val="22"/>
+          <w:lang w:bidi="ta-IN"/>
+        </w:rPr>
+        <w:t>To keep and manipulate client information</w:t>
+      </w:r>
+      <w:r>
+        <w:rPr>
+          <w:rFonts w:ascii="CMR10" w:hAnsi="CMR10"/>
+          <w:sz w:val="22"/>
+          <w:szCs w:val="22"/>
+          <w:lang w:bidi="ta-IN"/>
+        </w:rPr>
+        <w:t>.</w:t>
       </w:r>
     </w:p>
     <w:p>
@@ -3834,58 +3558,131 @@
         <w:spacing w:line="360" w:lineRule="auto"/>
         <w:jc w:val="both"/>
         <w:rPr>
-          <w:rFonts w:ascii="CMBX12" w:hAnsi="CMBX12"/>
-          <w:sz w:val="22"/>
-          <w:szCs w:val="22"/>
-          <w:lang w:bidi="ta-IN"/>
-        </w:rPr>
-      </w:pPr>
-      <w:r>
-        <w:rPr>
-          <w:rFonts w:ascii="CMBX12" w:hAnsi="CMBX12"/>
-          <w:sz w:val="22"/>
-          <w:szCs w:val="22"/>
-          <w:lang w:bidi="ta-IN"/>
-        </w:rPr>
-        <w:t>Produce accurate and</w:t>
-      </w:r>
-      <w:r>
-        <w:rPr>
-          <w:rFonts w:ascii="CMBX12" w:hAnsi="CMBX12"/>
-          <w:sz w:val="22"/>
-          <w:szCs w:val="22"/>
-          <w:lang w:bidi="ta-IN"/>
-        </w:rPr>
-        <w:t xml:space="preserve"> well-</w:t>
-      </w:r>
-      <w:r>
-        <w:rPr>
-          <w:rFonts w:ascii="CMBX12" w:hAnsi="CMBX12"/>
-          <w:sz w:val="22"/>
-          <w:szCs w:val="22"/>
-          <w:lang w:bidi="ta-IN"/>
-        </w:rPr>
-        <w:t xml:space="preserve">documented reports, which will improve the comprehensibility and </w:t>
-      </w:r>
-      <w:proofErr w:type="gramStart"/>
-      <w:r>
-        <w:rPr>
-          <w:rFonts w:ascii="CMBX12" w:hAnsi="CMBX12"/>
-          <w:sz w:val="22"/>
-          <w:szCs w:val="22"/>
-          <w:lang w:bidi="ta-IN"/>
-        </w:rPr>
-        <w:t>decision making</w:t>
-      </w:r>
-      <w:proofErr w:type="gramEnd"/>
-      <w:r>
-        <w:rPr>
-          <w:rFonts w:ascii="CMBX12" w:hAnsi="CMBX12"/>
-          <w:sz w:val="22"/>
-          <w:szCs w:val="22"/>
-          <w:lang w:bidi="ta-IN"/>
-        </w:rPr>
-        <w:t xml:space="preserve"> power</w:t>
+          <w:rFonts w:ascii="CMR10" w:hAnsi="CMR10"/>
+          <w:sz w:val="22"/>
+          <w:szCs w:val="22"/>
+          <w:lang w:bidi="ta-IN"/>
+        </w:rPr>
+      </w:pPr>
+      <w:r>
+        <w:rPr>
+          <w:rFonts w:ascii="CMR10" w:hAnsi="CMR10"/>
+          <w:sz w:val="22"/>
+          <w:szCs w:val="22"/>
+          <w:lang w:bidi="ta-IN"/>
+        </w:rPr>
+        <w:t>To maintain the purchase and stock</w:t>
+      </w:r>
+      <w:r>
+        <w:rPr>
+          <w:rFonts w:ascii="CMR10" w:hAnsi="CMR10"/>
+          <w:sz w:val="22"/>
+          <w:szCs w:val="22"/>
+          <w:lang w:bidi="ta-IN"/>
+        </w:rPr>
+        <w:t>.</w:t>
+      </w:r>
+    </w:p>
+    <w:p>
+      <w:pPr>
+        <w:numPr>
+          <w:ilvl w:val="0"/>
+          <w:numId w:val="1"/>
+        </w:numPr>
+        <w:shd w:val="clear" w:color="auto" w:fill="FFFFFF"/>
+        <w:spacing w:after="125"/>
+        <w:rPr>
+          <w:rFonts w:ascii="CMR10" w:hAnsi="CMR10"/>
+          <w:sz w:val="22"/>
+          <w:szCs w:val="22"/>
+          <w:lang w:bidi="ta-IN"/>
+        </w:rPr>
+      </w:pPr>
+      <w:r>
+        <w:rPr>
+          <w:rFonts w:ascii="CMR10" w:hAnsi="CMR10"/>
+          <w:sz w:val="22"/>
+          <w:szCs w:val="22"/>
+          <w:lang w:bidi="ta-IN"/>
+        </w:rPr>
+        <w:t>Generating invoices to keep tracking sales and orders.</w:t>
+      </w:r>
+    </w:p>
+    <w:p>
+      <w:pPr>
+        <w:numPr>
+          <w:ilvl w:val="0"/>
+          <w:numId w:val="1"/>
+        </w:numPr>
+        <w:tabs>
+          <w:tab w:val="left" w:pos="960"/>
+        </w:tabs>
+        <w:autoSpaceDE w:val="0"/>
+        <w:autoSpaceDN w:val="0"/>
+        <w:adjustRightInd w:val="0"/>
+        <w:spacing w:line="360" w:lineRule="auto"/>
+        <w:ind w:right="660"/>
+        <w:jc w:val="both"/>
+        <w:rPr>
+          <w:rFonts w:ascii="CMR10" w:hAnsi="CMR10"/>
+          <w:sz w:val="22"/>
+          <w:szCs w:val="22"/>
+          <w:lang w:bidi="ta-IN"/>
+        </w:rPr>
+      </w:pPr>
+      <w:r>
+        <w:rPr>
+          <w:rFonts w:ascii="CMR10" w:hAnsi="CMR10"/>
+          <w:sz w:val="22"/>
+          <w:szCs w:val="22"/>
+          <w:lang w:bidi="ta-IN"/>
+        </w:rPr>
+        <w:t xml:space="preserve">To utilize </w:t>
+      </w:r>
+      <w:r>
+        <w:rPr>
+          <w:rFonts w:ascii="CMR10" w:hAnsi="CMR10"/>
+          <w:sz w:val="22"/>
+          <w:szCs w:val="22"/>
+          <w:lang w:bidi="ta-IN"/>
+        </w:rPr>
+        <w:t xml:space="preserve">the </w:t>
+      </w:r>
+      <w:r>
+        <w:rPr>
+          <w:rFonts w:ascii="CMR10" w:hAnsi="CMR10"/>
+          <w:sz w:val="22"/>
+          <w:szCs w:val="22"/>
+          <w:lang w:bidi="ta-IN"/>
+        </w:rPr>
+        <w:t xml:space="preserve">resource of the shop </w:t>
+      </w:r>
+      <w:r>
+        <w:rPr>
+          <w:rFonts w:ascii="CMR10" w:hAnsi="CMR10"/>
+          <w:sz w:val="22"/>
+          <w:szCs w:val="22"/>
+          <w:lang w:bidi="ta-IN"/>
+        </w:rPr>
+        <w:t>efficiently</w:t>
+      </w:r>
+      <w:r>
+        <w:rPr>
+          <w:rFonts w:ascii="CMR10" w:hAnsi="CMR10"/>
+          <w:sz w:val="22"/>
+          <w:szCs w:val="22"/>
+          <w:lang w:bidi="ta-IN"/>
+        </w:rPr>
+        <w:t xml:space="preserve"> by increasing their productivity through automation</w:t>
+      </w:r>
+      <w:r>
+        <w:rPr>
+          <w:rFonts w:ascii="CMR10" w:hAnsi="CMR10"/>
+          <w:sz w:val="22"/>
+          <w:szCs w:val="22"/>
+          <w:lang w:bidi="ta-IN"/>
+        </w:rPr>
+        <w:t>.</w:t>
       </w:r>
     </w:p>
     <w:p>
@@ -3901,38 +3698,20 @@
         <w:spacing w:line="360" w:lineRule="auto"/>
         <w:jc w:val="both"/>
         <w:rPr>
-          <w:rFonts w:ascii="CMBX12" w:hAnsi="CMBX12"/>
-          <w:sz w:val="22"/>
-          <w:szCs w:val="22"/>
-          <w:lang w:bidi="ta-IN"/>
-        </w:rPr>
-      </w:pPr>
-      <w:r>
-        <w:rPr>
-          <w:rFonts w:ascii="CMBX12" w:hAnsi="CMBX12"/>
-          <w:sz w:val="22"/>
-          <w:szCs w:val="22"/>
-          <w:lang w:bidi="ta-IN"/>
-        </w:rPr>
-        <w:t xml:space="preserve">Achieve </w:t>
-      </w:r>
-      <w:r>
-        <w:rPr>
-          <w:rFonts w:ascii="CMBX12" w:hAnsi="CMBX12"/>
-          <w:sz w:val="22"/>
-          <w:szCs w:val="22"/>
-          <w:lang w:bidi="ta-IN"/>
-        </w:rPr>
-        <w:t xml:space="preserve">a </w:t>
-      </w:r>
-      <w:r>
-        <w:rPr>
-          <w:rFonts w:ascii="CMBX12" w:hAnsi="CMBX12"/>
-          <w:sz w:val="22"/>
-          <w:szCs w:val="22"/>
-          <w:lang w:bidi="ta-IN"/>
-        </w:rPr>
-        <w:t>great amount of accuracy and security</w:t>
+          <w:rFonts w:ascii="CMR10" w:hAnsi="CMR10"/>
+          <w:sz w:val="22"/>
+          <w:szCs w:val="22"/>
+          <w:lang w:bidi="ta-IN"/>
+        </w:rPr>
+      </w:pPr>
+      <w:r>
+        <w:rPr>
+          <w:rFonts w:ascii="CMR10" w:hAnsi="CMR10"/>
+          <w:sz w:val="22"/>
+          <w:szCs w:val="22"/>
+          <w:lang w:bidi="ta-IN"/>
+        </w:rPr>
+        <w:t>To assist the staff in capturing the effort spent on their respective work area</w:t>
       </w:r>
     </w:p>
     <w:p>
@@ -3948,49 +3727,199 @@
         <w:spacing w:line="360" w:lineRule="auto"/>
         <w:jc w:val="both"/>
         <w:rPr>
-          <w:rFonts w:ascii="CMBX12" w:hAnsi="CMBX12"/>
-          <w:sz w:val="22"/>
-          <w:szCs w:val="22"/>
-          <w:lang w:bidi="ta-IN"/>
-        </w:rPr>
-      </w:pPr>
-      <w:r>
-        <w:rPr>
-          <w:rFonts w:ascii="CMBX12" w:hAnsi="CMBX12"/>
-          <w:sz w:val="22"/>
-          <w:szCs w:val="22"/>
-          <w:lang w:bidi="ta-IN"/>
-        </w:rPr>
-        <w:t>Provide the facility of backup as per the requirement.</w:t>
+          <w:rFonts w:ascii="CMR10" w:hAnsi="CMR10"/>
+          <w:sz w:val="22"/>
+          <w:szCs w:val="22"/>
+          <w:lang w:bidi="ta-IN"/>
+        </w:rPr>
+      </w:pPr>
+      <w:r>
+        <w:rPr>
+          <w:rFonts w:ascii="CMR10" w:hAnsi="CMR10"/>
+          <w:sz w:val="22"/>
+          <w:szCs w:val="22"/>
+          <w:lang w:bidi="ta-IN"/>
+        </w:rPr>
+        <w:t>Reduce the manual and repetitive work</w:t>
+      </w:r>
+      <w:r>
+        <w:rPr>
+          <w:rFonts w:ascii="CMR10" w:hAnsi="CMR10"/>
+          <w:sz w:val="22"/>
+          <w:szCs w:val="22"/>
+          <w:lang w:bidi="ta-IN"/>
+        </w:rPr>
+        <w:t xml:space="preserve"> when purchasing orders online.</w:t>
       </w:r>
     </w:p>
     <w:p>
       <w:pPr>
         <w:pStyle w:val="ListParagraph"/>
+        <w:numPr>
+          <w:ilvl w:val="0"/>
+          <w:numId w:val="1"/>
+        </w:numPr>
         <w:autoSpaceDE w:val="0"/>
         <w:autoSpaceDN w:val="0"/>
         <w:adjustRightInd w:val="0"/>
         <w:spacing w:line="360" w:lineRule="auto"/>
         <w:jc w:val="both"/>
         <w:rPr>
-          <w:rFonts w:ascii="CMBX12" w:hAnsi="CMBX12"/>
-          <w:sz w:val="22"/>
-          <w:szCs w:val="22"/>
-          <w:lang w:bidi="ta-IN"/>
-        </w:rPr>
-      </w:pPr>
-    </w:p>
-    <w:p>
-      <w:pPr>
+          <w:rFonts w:ascii="CMR10" w:hAnsi="CMR10"/>
+          <w:sz w:val="22"/>
+          <w:szCs w:val="22"/>
+          <w:lang w:bidi="ta-IN"/>
+        </w:rPr>
+      </w:pPr>
+      <w:r>
+        <w:rPr>
+          <w:rFonts w:ascii="CMR10" w:hAnsi="CMR10"/>
+          <w:sz w:val="22"/>
+          <w:szCs w:val="22"/>
+          <w:lang w:bidi="ta-IN"/>
+        </w:rPr>
+        <w:t>Produce accurate and</w:t>
+      </w:r>
+      <w:r>
+        <w:rPr>
+          <w:rFonts w:ascii="CMR10" w:hAnsi="CMR10"/>
+          <w:sz w:val="22"/>
+          <w:szCs w:val="22"/>
+          <w:lang w:bidi="ta-IN"/>
+        </w:rPr>
+        <w:t xml:space="preserve"> well-</w:t>
+      </w:r>
+      <w:r>
+        <w:rPr>
+          <w:rFonts w:ascii="CMR10" w:hAnsi="CMR10"/>
+          <w:sz w:val="22"/>
+          <w:szCs w:val="22"/>
+          <w:lang w:bidi="ta-IN"/>
+        </w:rPr>
+        <w:t xml:space="preserve">documented reports, which will improve the comprehensibility and </w:t>
+      </w:r>
+      <w:proofErr w:type="gramStart"/>
+      <w:r>
+        <w:rPr>
+          <w:rFonts w:ascii="CMR10" w:hAnsi="CMR10"/>
+          <w:sz w:val="22"/>
+          <w:szCs w:val="22"/>
+          <w:lang w:bidi="ta-IN"/>
+        </w:rPr>
+        <w:t>decision making</w:t>
+      </w:r>
+      <w:proofErr w:type="gramEnd"/>
+      <w:r>
+        <w:rPr>
+          <w:rFonts w:ascii="CMR10" w:hAnsi="CMR10"/>
+          <w:sz w:val="22"/>
+          <w:szCs w:val="22"/>
+          <w:lang w:bidi="ta-IN"/>
+        </w:rPr>
+        <w:t xml:space="preserve"> power</w:t>
+      </w:r>
+    </w:p>
+    <w:p>
+      <w:pPr>
+        <w:pStyle w:val="ListParagraph"/>
+        <w:numPr>
+          <w:ilvl w:val="0"/>
+          <w:numId w:val="1"/>
+        </w:numPr>
         <w:autoSpaceDE w:val="0"/>
         <w:autoSpaceDN w:val="0"/>
         <w:adjustRightInd w:val="0"/>
         <w:spacing w:line="360" w:lineRule="auto"/>
         <w:jc w:val="both"/>
         <w:rPr>
-          <w:rFonts w:ascii="CMBX12" w:hAnsi="CMBX12"/>
-          <w:b/>
-          <w:bCs/>
+          <w:rFonts w:ascii="CMR10" w:hAnsi="CMR10"/>
+          <w:sz w:val="22"/>
+          <w:szCs w:val="22"/>
+          <w:lang w:bidi="ta-IN"/>
+        </w:rPr>
+      </w:pPr>
+      <w:r>
+        <w:rPr>
+          <w:rFonts w:ascii="CMR10" w:hAnsi="CMR10"/>
+          <w:sz w:val="22"/>
+          <w:szCs w:val="22"/>
+          <w:lang w:bidi="ta-IN"/>
+        </w:rPr>
+        <w:t xml:space="preserve">Achieve </w:t>
+      </w:r>
+      <w:r>
+        <w:rPr>
+          <w:rFonts w:ascii="CMR10" w:hAnsi="CMR10"/>
+          <w:sz w:val="22"/>
+          <w:szCs w:val="22"/>
+          <w:lang w:bidi="ta-IN"/>
+        </w:rPr>
+        <w:t xml:space="preserve">a </w:t>
+      </w:r>
+      <w:r>
+        <w:rPr>
+          <w:rFonts w:ascii="CMR10" w:hAnsi="CMR10"/>
+          <w:sz w:val="22"/>
+          <w:szCs w:val="22"/>
+          <w:lang w:bidi="ta-IN"/>
+        </w:rPr>
+        <w:t>great amount of accuracy and security</w:t>
+      </w:r>
+    </w:p>
+    <w:p>
+      <w:pPr>
+        <w:pStyle w:val="ListParagraph"/>
+        <w:numPr>
+          <w:ilvl w:val="0"/>
+          <w:numId w:val="1"/>
+        </w:numPr>
+        <w:autoSpaceDE w:val="0"/>
+        <w:autoSpaceDN w:val="0"/>
+        <w:adjustRightInd w:val="0"/>
+        <w:spacing w:line="360" w:lineRule="auto"/>
+        <w:jc w:val="both"/>
+        <w:rPr>
+          <w:rFonts w:ascii="CMR10" w:hAnsi="CMR10"/>
+          <w:sz w:val="22"/>
+          <w:szCs w:val="22"/>
+          <w:lang w:bidi="ta-IN"/>
+        </w:rPr>
+      </w:pPr>
+      <w:r>
+        <w:rPr>
+          <w:rFonts w:ascii="CMR10" w:hAnsi="CMR10"/>
+          <w:sz w:val="22"/>
+          <w:szCs w:val="22"/>
+          <w:lang w:bidi="ta-IN"/>
+        </w:rPr>
+        <w:t>Provide the facility of backup as per the requirement.</w:t>
+      </w:r>
+    </w:p>
+    <w:p>
+      <w:pPr>
+        <w:pStyle w:val="ListParagraph"/>
+        <w:autoSpaceDE w:val="0"/>
+        <w:autoSpaceDN w:val="0"/>
+        <w:adjustRightInd w:val="0"/>
+        <w:spacing w:line="360" w:lineRule="auto"/>
+        <w:jc w:val="both"/>
+        <w:rPr>
+          <w:rFonts w:ascii="CMR10" w:hAnsi="CMR10"/>
+          <w:sz w:val="22"/>
+          <w:szCs w:val="22"/>
+          <w:lang w:bidi="ta-IN"/>
+        </w:rPr>
+      </w:pPr>
+    </w:p>
+    <w:p>
+      <w:pPr>
+        <w:autoSpaceDE w:val="0"/>
+        <w:autoSpaceDN w:val="0"/>
+        <w:adjustRightInd w:val="0"/>
+        <w:spacing w:line="360" w:lineRule="auto"/>
+        <w:jc w:val="both"/>
+        <w:rPr>
+          <w:rFonts w:ascii="CMR10" w:hAnsi="CMR10"/>
           <w:sz w:val="22"/>
           <w:szCs w:val="22"/>
           <w:lang w:bidi="ta-IN"/>
@@ -3999,9 +3928,7 @@
       <w:proofErr w:type="gramStart"/>
       <w:r>
         <w:rPr>
-          <w:rFonts w:ascii="CMBX12" w:hAnsi="CMBX12"/>
-          <w:b/>
-          <w:bCs/>
+          <w:rFonts w:ascii="CMR10" w:hAnsi="CMR10"/>
           <w:sz w:val="22"/>
           <w:szCs w:val="22"/>
           <w:lang w:bidi="ta-IN"/>
@@ -4023,25 +3950,24 @@
         <w:spacing w:line="360" w:lineRule="auto"/>
         <w:jc w:val="both"/>
         <w:rPr>
-          <w:rFonts w:ascii="CMBX12" w:hAnsi="CMBX12"/>
-          <w:sz w:val="22"/>
-          <w:szCs w:val="22"/>
-          <w:lang w:bidi="ta-IN"/>
-        </w:rPr>
-      </w:pPr>
-      <w:r>
-        <w:rPr>
-          <w:rFonts w:ascii="CMBX12" w:hAnsi="CMBX12"/>
-          <w:sz w:val="22"/>
-          <w:szCs w:val="22"/>
-          <w:lang w:bidi="ta-IN"/>
-        </w:rPr>
-        <w:lastRenderedPageBreak/>
+          <w:rFonts w:ascii="CMR10" w:hAnsi="CMR10"/>
+          <w:sz w:val="22"/>
+          <w:szCs w:val="22"/>
+          <w:lang w:bidi="ta-IN"/>
+        </w:rPr>
+      </w:pPr>
+      <w:r>
+        <w:rPr>
+          <w:rFonts w:ascii="CMR10" w:hAnsi="CMR10"/>
+          <w:sz w:val="22"/>
+          <w:szCs w:val="22"/>
+          <w:lang w:bidi="ta-IN"/>
+        </w:rPr>
         <w:t xml:space="preserve">Handling </w:t>
       </w:r>
       <w:r>
         <w:rPr>
-          <w:rFonts w:ascii="CMBX12" w:hAnsi="CMBX12"/>
+          <w:rFonts w:ascii="CMR10" w:hAnsi="CMR10"/>
           <w:sz w:val="22"/>
           <w:szCs w:val="22"/>
           <w:lang w:bidi="ta-IN"/>
@@ -4062,20 +3988,60 @@
         <w:spacing w:line="360" w:lineRule="auto"/>
         <w:jc w:val="both"/>
         <w:rPr>
-          <w:rFonts w:ascii="CMBX12" w:hAnsi="CMBX12"/>
-          <w:sz w:val="22"/>
-          <w:szCs w:val="22"/>
-          <w:lang w:bidi="ta-IN"/>
-        </w:rPr>
-      </w:pPr>
-      <w:r>
-        <w:rPr>
-          <w:rFonts w:ascii="CMBX12" w:hAnsi="CMBX12"/>
-          <w:sz w:val="22"/>
-          <w:szCs w:val="22"/>
-          <w:lang w:bidi="ta-IN"/>
-        </w:rPr>
-        <w:t>Customer login. Authentication is provided to registered users only</w:t>
+          <w:rFonts w:ascii="CMR10" w:hAnsi="CMR10"/>
+          <w:sz w:val="22"/>
+          <w:szCs w:val="22"/>
+          <w:lang w:bidi="ta-IN"/>
+        </w:rPr>
+      </w:pPr>
+      <w:r>
+        <w:rPr>
+          <w:rFonts w:ascii="CMR10" w:hAnsi="CMR10"/>
+          <w:sz w:val="22"/>
+          <w:szCs w:val="22"/>
+          <w:lang w:bidi="ta-IN"/>
+        </w:rPr>
+        <w:t xml:space="preserve">PC </w:t>
+      </w:r>
+      <w:proofErr w:type="spellStart"/>
+      <w:r>
+        <w:rPr>
+          <w:rFonts w:ascii="CMR10" w:hAnsi="CMR10"/>
+          <w:sz w:val="22"/>
+          <w:szCs w:val="22"/>
+          <w:lang w:bidi="ta-IN"/>
+        </w:rPr>
+        <w:t>Bulider</w:t>
+      </w:r>
+      <w:proofErr w:type="spellEnd"/>
+      <w:r>
+        <w:rPr>
+          <w:rFonts w:ascii="CMR10" w:hAnsi="CMR10"/>
+          <w:sz w:val="22"/>
+          <w:szCs w:val="22"/>
+          <w:lang w:bidi="ta-IN"/>
+        </w:rPr>
+        <w:t xml:space="preserve"> Assistant for build </w:t>
+      </w:r>
+      <w:proofErr w:type="spellStart"/>
+      <w:r>
+        <w:rPr>
+          <w:rFonts w:ascii="CMR10" w:hAnsi="CMR10"/>
+          <w:sz w:val="22"/>
+          <w:szCs w:val="22"/>
+          <w:lang w:bidi="ta-IN"/>
+        </w:rPr>
+        <w:t>coustom</w:t>
+      </w:r>
+      <w:proofErr w:type="spellEnd"/>
+      <w:r>
+        <w:rPr>
+          <w:rFonts w:ascii="CMR10" w:hAnsi="CMR10"/>
+          <w:sz w:val="22"/>
+          <w:szCs w:val="22"/>
+          <w:lang w:bidi="ta-IN"/>
+        </w:rPr>
+        <w:t xml:space="preserve"> pc</w:t>
       </w:r>
     </w:p>
     <w:p>
@@ -4091,56 +4057,40 @@
         <w:spacing w:line="360" w:lineRule="auto"/>
         <w:jc w:val="both"/>
         <w:rPr>
-          <w:rFonts w:ascii="CMBX12" w:hAnsi="CMBX12"/>
-          <w:sz w:val="22"/>
-          <w:szCs w:val="22"/>
-          <w:lang w:bidi="ta-IN"/>
-        </w:rPr>
-      </w:pPr>
-      <w:r>
-        <w:rPr>
-          <w:rFonts w:ascii="CMBX12" w:hAnsi="CMBX12"/>
-          <w:sz w:val="22"/>
-          <w:szCs w:val="22"/>
-          <w:lang w:bidi="ta-IN"/>
-        </w:rPr>
-        <w:t xml:space="preserve">Report generation feature provided to generate </w:t>
-      </w:r>
-      <w:r>
-        <w:rPr>
-          <w:rFonts w:ascii="CMBX12" w:hAnsi="CMBX12"/>
-          <w:sz w:val="22"/>
-          <w:szCs w:val="22"/>
-          <w:lang w:bidi="ta-IN"/>
-        </w:rPr>
-        <w:t xml:space="preserve">a </w:t>
-      </w:r>
-      <w:r>
-        <w:rPr>
-          <w:rFonts w:ascii="CMBX12" w:hAnsi="CMBX12"/>
-          <w:sz w:val="22"/>
-          <w:szCs w:val="22"/>
-          <w:lang w:bidi="ta-IN"/>
-        </w:rPr>
-        <w:t>different kind</w:t>
-      </w:r>
-      <w:r>
-        <w:rPr>
-          <w:rFonts w:ascii="CMBX12" w:hAnsi="CMBX12"/>
-          <w:sz w:val="22"/>
-          <w:szCs w:val="22"/>
-          <w:lang w:bidi="ta-IN"/>
-        </w:rPr>
-        <w:t>s</w:t>
-      </w:r>
-      <w:r>
-        <w:rPr>
-          <w:rFonts w:ascii="CMBX12" w:hAnsi="CMBX12"/>
-          <w:sz w:val="22"/>
-          <w:szCs w:val="22"/>
-          <w:lang w:bidi="ta-IN"/>
-        </w:rPr>
-        <w:t xml:space="preserve"> of reports</w:t>
+          <w:rFonts w:ascii="CMR10" w:hAnsi="CMR10"/>
+          <w:sz w:val="22"/>
+          <w:szCs w:val="22"/>
+          <w:lang w:bidi="ta-IN"/>
+        </w:rPr>
+      </w:pPr>
+      <w:r>
+        <w:rPr>
+          <w:rFonts w:ascii="CMR10" w:hAnsi="CMR10"/>
+          <w:sz w:val="22"/>
+          <w:szCs w:val="22"/>
+          <w:lang w:bidi="ta-IN"/>
+        </w:rPr>
+        <w:t xml:space="preserve">Troubleshoot supporter for troubleshoot customer pc </w:t>
+      </w:r>
+      <w:proofErr w:type="spellStart"/>
+      <w:r>
+        <w:rPr>
+          <w:rFonts w:ascii="CMR10" w:hAnsi="CMR10"/>
+          <w:sz w:val="22"/>
+          <w:szCs w:val="22"/>
+          <w:lang w:bidi="ta-IN"/>
+        </w:rPr>
+        <w:t>faliers</w:t>
+      </w:r>
+      <w:proofErr w:type="spellEnd"/>
+      <w:r>
+        <w:rPr>
+          <w:rFonts w:ascii="CMR10" w:hAnsi="CMR10"/>
+          <w:sz w:val="22"/>
+          <w:szCs w:val="22"/>
+          <w:lang w:bidi="ta-IN"/>
+        </w:rPr>
+        <w:t>.</w:t>
       </w:r>
     </w:p>
     <w:p>
@@ -4156,20 +4106,20 @@
         <w:spacing w:line="360" w:lineRule="auto"/>
         <w:jc w:val="both"/>
         <w:rPr>
-          <w:rFonts w:ascii="CMBX12" w:hAnsi="CMBX12"/>
-          <w:sz w:val="22"/>
-          <w:szCs w:val="22"/>
-          <w:lang w:bidi="ta-IN"/>
-        </w:rPr>
-      </w:pPr>
-      <w:r>
-        <w:rPr>
-          <w:rFonts w:ascii="CMBX12" w:hAnsi="CMBX12"/>
-          <w:sz w:val="22"/>
-          <w:szCs w:val="22"/>
-          <w:lang w:bidi="ta-IN"/>
-        </w:rPr>
-        <w:t>Customer invoice handling</w:t>
+          <w:rFonts w:ascii="CMR10" w:hAnsi="CMR10"/>
+          <w:sz w:val="22"/>
+          <w:szCs w:val="22"/>
+          <w:lang w:bidi="ta-IN"/>
+        </w:rPr>
+      </w:pPr>
+      <w:r>
+        <w:rPr>
+          <w:rFonts w:ascii="CMR10" w:hAnsi="CMR10"/>
+          <w:sz w:val="22"/>
+          <w:szCs w:val="22"/>
+          <w:lang w:bidi="ta-IN"/>
+        </w:rPr>
+        <w:t>Booking system for technical support.</w:t>
       </w:r>
     </w:p>
     <w:p>
@@ -4185,20 +4135,20 @@
         <w:spacing w:line="360" w:lineRule="auto"/>
         <w:jc w:val="both"/>
         <w:rPr>
-          <w:rFonts w:ascii="CMBX12" w:hAnsi="CMBX12"/>
-          <w:sz w:val="22"/>
-          <w:szCs w:val="22"/>
-          <w:lang w:bidi="ta-IN"/>
-        </w:rPr>
-      </w:pPr>
-      <w:r>
-        <w:rPr>
-          <w:rFonts w:ascii="CMBX12" w:hAnsi="CMBX12"/>
-          <w:sz w:val="22"/>
-          <w:szCs w:val="22"/>
-          <w:lang w:bidi="ta-IN"/>
-        </w:rPr>
-        <w:t>Manage inventory for items</w:t>
+          <w:rFonts w:ascii="CMR10" w:hAnsi="CMR10"/>
+          <w:sz w:val="22"/>
+          <w:szCs w:val="22"/>
+          <w:lang w:bidi="ta-IN"/>
+        </w:rPr>
+      </w:pPr>
+      <w:r>
+        <w:rPr>
+          <w:rFonts w:ascii="CMR10" w:hAnsi="CMR10"/>
+          <w:sz w:val="22"/>
+          <w:szCs w:val="22"/>
+          <w:lang w:bidi="ta-IN"/>
+        </w:rPr>
+        <w:t>Customer login. Authentication is provided to registered users only</w:t>
       </w:r>
     </w:p>
     <w:p>
@@ -4214,47 +4164,56 @@
         <w:spacing w:line="360" w:lineRule="auto"/>
         <w:jc w:val="both"/>
         <w:rPr>
-          <w:rFonts w:ascii="CMBX12" w:hAnsi="CMBX12"/>
-          <w:sz w:val="22"/>
-          <w:szCs w:val="22"/>
-          <w:lang w:bidi="ta-IN"/>
-        </w:rPr>
-      </w:pPr>
-      <w:r>
-        <w:rPr>
-          <w:rFonts w:ascii="CMBX12" w:hAnsi="CMBX12"/>
-          <w:sz w:val="22"/>
-          <w:szCs w:val="22"/>
-          <w:lang w:bidi="ta-IN"/>
-        </w:rPr>
-        <w:t>A c</w:t>
-      </w:r>
-      <w:r>
-        <w:rPr>
-          <w:rFonts w:ascii="CMBX12" w:hAnsi="CMBX12"/>
-          <w:sz w:val="22"/>
-          <w:szCs w:val="22"/>
-          <w:lang w:bidi="ta-IN"/>
-        </w:rPr>
-        <w:t xml:space="preserve">entralized </w:t>
-      </w:r>
-      <w:r>
-        <w:rPr>
-          <w:rFonts w:ascii="CMBX12" w:hAnsi="CMBX12"/>
-          <w:sz w:val="22"/>
-          <w:szCs w:val="22"/>
-          <w:lang w:bidi="ta-IN"/>
-        </w:rPr>
-        <w:t>d</w:t>
-      </w:r>
-      <w:r>
-        <w:rPr>
-          <w:rFonts w:ascii="CMBX12" w:hAnsi="CMBX12"/>
-          <w:sz w:val="22"/>
-          <w:szCs w:val="22"/>
-          <w:lang w:bidi="ta-IN"/>
-        </w:rPr>
-        <w:t>atabase will be regularly updated</w:t>
+          <w:rFonts w:ascii="CMR10" w:hAnsi="CMR10"/>
+          <w:sz w:val="22"/>
+          <w:szCs w:val="22"/>
+          <w:lang w:bidi="ta-IN"/>
+        </w:rPr>
+      </w:pPr>
+      <w:r>
+        <w:rPr>
+          <w:rFonts w:ascii="CMR10" w:hAnsi="CMR10"/>
+          <w:sz w:val="22"/>
+          <w:szCs w:val="22"/>
+          <w:lang w:bidi="ta-IN"/>
+        </w:rPr>
+        <w:t xml:space="preserve">Report generation feature provided to generate </w:t>
+      </w:r>
+      <w:r>
+        <w:rPr>
+          <w:rFonts w:ascii="CMR10" w:hAnsi="CMR10"/>
+          <w:sz w:val="22"/>
+          <w:szCs w:val="22"/>
+          <w:lang w:bidi="ta-IN"/>
+        </w:rPr>
+        <w:t xml:space="preserve">a </w:t>
+      </w:r>
+      <w:r>
+        <w:rPr>
+          <w:rFonts w:ascii="CMR10" w:hAnsi="CMR10"/>
+          <w:sz w:val="22"/>
+          <w:szCs w:val="22"/>
+          <w:lang w:bidi="ta-IN"/>
+        </w:rPr>
+        <w:t>different kind</w:t>
+      </w:r>
+      <w:r>
+        <w:rPr>
+          <w:rFonts w:ascii="CMR10" w:hAnsi="CMR10"/>
+          <w:sz w:val="22"/>
+          <w:szCs w:val="22"/>
+          <w:lang w:bidi="ta-IN"/>
+        </w:rPr>
+        <w:t>s</w:t>
+      </w:r>
+      <w:r>
+        <w:rPr>
+          <w:rFonts w:ascii="CMR10" w:hAnsi="CMR10"/>
+          <w:sz w:val="22"/>
+          <w:szCs w:val="22"/>
+          <w:lang w:bidi="ta-IN"/>
+        </w:rPr>
+        <w:t xml:space="preserve"> of reports</w:t>
       </w:r>
     </w:p>
     <w:p>
@@ -4270,47 +4229,20 @@
         <w:spacing w:line="360" w:lineRule="auto"/>
         <w:jc w:val="both"/>
         <w:rPr>
-          <w:rFonts w:ascii="CMBX12" w:hAnsi="CMBX12"/>
-          <w:sz w:val="22"/>
-          <w:szCs w:val="22"/>
-          <w:lang w:bidi="ta-IN"/>
-        </w:rPr>
-      </w:pPr>
-      <w:r>
-        <w:rPr>
-          <w:rFonts w:ascii="CMBX12" w:hAnsi="CMBX12"/>
-          <w:sz w:val="22"/>
-          <w:szCs w:val="22"/>
-          <w:lang w:bidi="ta-IN"/>
-        </w:rPr>
-        <w:t>Automated system generated emails, n</w:t>
-      </w:r>
-      <w:r>
-        <w:rPr>
-          <w:rFonts w:ascii="CMBX12" w:hAnsi="CMBX12"/>
-          <w:sz w:val="22"/>
-          <w:szCs w:val="22"/>
-          <w:lang w:bidi="ta-IN"/>
-        </w:rPr>
-        <w:t>otification</w:t>
-      </w:r>
-      <w:r>
-        <w:rPr>
-          <w:rFonts w:ascii="CMBX12" w:hAnsi="CMBX12"/>
-          <w:sz w:val="22"/>
-          <w:szCs w:val="22"/>
-          <w:lang w:bidi="ta-IN"/>
-        </w:rPr>
-        <w:t>s,</w:t>
-      </w:r>
-      <w:r>
-        <w:rPr>
-          <w:rFonts w:ascii="CMBX12" w:hAnsi="CMBX12"/>
-          <w:sz w:val="22"/>
-          <w:szCs w:val="22"/>
-          <w:lang w:bidi="ta-IN"/>
-        </w:rPr>
-        <w:t xml:space="preserve"> and alerts</w:t>
+          <w:rFonts w:ascii="CMR10" w:hAnsi="CMR10"/>
+          <w:sz w:val="22"/>
+          <w:szCs w:val="22"/>
+          <w:lang w:bidi="ta-IN"/>
+        </w:rPr>
+      </w:pPr>
+      <w:r>
+        <w:rPr>
+          <w:rFonts w:ascii="CMR10" w:hAnsi="CMR10"/>
+          <w:sz w:val="22"/>
+          <w:szCs w:val="22"/>
+          <w:lang w:bidi="ta-IN"/>
+        </w:rPr>
+        <w:t>Customer invoice handling</w:t>
       </w:r>
     </w:p>
     <w:p>
@@ -4326,20 +4258,133 @@
         <w:spacing w:line="360" w:lineRule="auto"/>
         <w:jc w:val="both"/>
         <w:rPr>
-          <w:rFonts w:ascii="CMBX12" w:hAnsi="CMBX12"/>
-          <w:sz w:val="22"/>
-          <w:szCs w:val="22"/>
-          <w:lang w:bidi="ta-IN"/>
-        </w:rPr>
-      </w:pPr>
-      <w:r>
-        <w:rPr>
-          <w:rFonts w:ascii="CMBX12" w:hAnsi="CMBX12"/>
-          <w:sz w:val="22"/>
-          <w:szCs w:val="22"/>
-          <w:lang w:bidi="ta-IN"/>
-        </w:rPr>
-        <w:t>A supplier can log in and submit their invoices</w:t>
+          <w:rFonts w:ascii="CMR10" w:hAnsi="CMR10"/>
+          <w:sz w:val="22"/>
+          <w:szCs w:val="22"/>
+          <w:lang w:bidi="ta-IN"/>
+        </w:rPr>
+      </w:pPr>
+      <w:r>
+        <w:rPr>
+          <w:rFonts w:ascii="CMR10" w:hAnsi="CMR10"/>
+          <w:sz w:val="22"/>
+          <w:szCs w:val="22"/>
+          <w:lang w:bidi="ta-IN"/>
+        </w:rPr>
+        <w:t>Manage inventory for items</w:t>
+      </w:r>
+    </w:p>
+    <w:p>
+      <w:pPr>
+        <w:pStyle w:val="ListParagraph"/>
+        <w:numPr>
+          <w:ilvl w:val="0"/>
+          <w:numId w:val="2"/>
+        </w:numPr>
+        <w:autoSpaceDE w:val="0"/>
+        <w:autoSpaceDN w:val="0"/>
+        <w:adjustRightInd w:val="0"/>
+        <w:spacing w:line="360" w:lineRule="auto"/>
+        <w:jc w:val="both"/>
+        <w:rPr>
+          <w:rFonts w:ascii="CMR10" w:hAnsi="CMR10"/>
+          <w:sz w:val="22"/>
+          <w:szCs w:val="22"/>
+          <w:lang w:bidi="ta-IN"/>
+        </w:rPr>
+      </w:pPr>
+      <w:r>
+        <w:rPr>
+          <w:rFonts w:ascii="CMR10" w:hAnsi="CMR10"/>
+          <w:sz w:val="22"/>
+          <w:szCs w:val="22"/>
+          <w:lang w:bidi="ta-IN"/>
+        </w:rPr>
+        <w:lastRenderedPageBreak/>
+        <w:t>A c</w:t>
+      </w:r>
+      <w:r>
+        <w:rPr>
+          <w:rFonts w:ascii="CMR10" w:hAnsi="CMR10"/>
+          <w:sz w:val="22"/>
+          <w:szCs w:val="22"/>
+          <w:lang w:bidi="ta-IN"/>
+        </w:rPr>
+        <w:t xml:space="preserve">entralized </w:t>
+      </w:r>
+      <w:r>
+        <w:rPr>
+          <w:rFonts w:ascii="CMR10" w:hAnsi="CMR10"/>
+          <w:sz w:val="22"/>
+          <w:szCs w:val="22"/>
+          <w:lang w:bidi="ta-IN"/>
+        </w:rPr>
+        <w:t>d</w:t>
+      </w:r>
+      <w:r>
+        <w:rPr>
+          <w:rFonts w:ascii="CMR10" w:hAnsi="CMR10"/>
+          <w:sz w:val="22"/>
+          <w:szCs w:val="22"/>
+          <w:lang w:bidi="ta-IN"/>
+        </w:rPr>
+        <w:t>atabase will be regularly updated</w:t>
+      </w:r>
+    </w:p>
+    <w:p>
+      <w:pPr>
+        <w:pStyle w:val="ListParagraph"/>
+        <w:numPr>
+          <w:ilvl w:val="0"/>
+          <w:numId w:val="2"/>
+        </w:numPr>
+        <w:autoSpaceDE w:val="0"/>
+        <w:autoSpaceDN w:val="0"/>
+        <w:adjustRightInd w:val="0"/>
+        <w:spacing w:line="360" w:lineRule="auto"/>
+        <w:jc w:val="both"/>
+        <w:rPr>
+          <w:rFonts w:ascii="CMR10" w:hAnsi="CMR10"/>
+          <w:sz w:val="22"/>
+          <w:szCs w:val="22"/>
+          <w:lang w:bidi="ta-IN"/>
+        </w:rPr>
+      </w:pPr>
+      <w:r>
+        <w:rPr>
+          <w:rFonts w:ascii="CMR10" w:hAnsi="CMR10"/>
+          <w:sz w:val="22"/>
+          <w:szCs w:val="22"/>
+          <w:lang w:bidi="ta-IN"/>
+        </w:rPr>
+        <w:t>Automated system generated emails, n</w:t>
+      </w:r>
+      <w:r>
+        <w:rPr>
+          <w:rFonts w:ascii="CMR10" w:hAnsi="CMR10"/>
+          <w:sz w:val="22"/>
+          <w:szCs w:val="22"/>
+          <w:lang w:bidi="ta-IN"/>
+        </w:rPr>
+        <w:t>otification</w:t>
+      </w:r>
+      <w:r>
+        <w:rPr>
+          <w:rFonts w:ascii="CMR10" w:hAnsi="CMR10"/>
+          <w:sz w:val="22"/>
+          <w:szCs w:val="22"/>
+          <w:lang w:bidi="ta-IN"/>
+        </w:rPr>
+        <w:t>s,</w:t>
+      </w:r>
+      <w:r>
+        <w:rPr>
+          <w:rFonts w:ascii="CMR10" w:hAnsi="CMR10"/>
+          <w:sz w:val="22"/>
+          <w:szCs w:val="22"/>
+          <w:lang w:bidi="ta-IN"/>
+        </w:rPr>
+        <w:t xml:space="preserve"> and alerts</w:t>
       </w:r>
     </w:p>
     <w:p>
@@ -4378,34 +4423,15 @@
         <w:autoSpaceDN w:val="0"/>
         <w:adjustRightInd w:val="0"/>
         <w:rPr>
-          <w:rFonts w:ascii="CMBX12" w:hAnsi="CMBX12"/>
-          <w:b/>
-          <w:bCs/>
-          <w:sz w:val="22"/>
-          <w:szCs w:val="22"/>
-          <w:lang w:bidi="ta-IN"/>
-        </w:rPr>
-      </w:pPr>
-    </w:p>
-    <w:p>
-      <w:pPr>
-        <w:autoSpaceDE w:val="0"/>
-        <w:autoSpaceDN w:val="0"/>
-        <w:adjustRightInd w:val="0"/>
-        <w:rPr>
-          <w:rFonts w:ascii="CMBX12" w:hAnsi="CMBX12"/>
-          <w:b/>
-          <w:bCs/>
-          <w:sz w:val="22"/>
-          <w:szCs w:val="22"/>
-          <w:lang w:bidi="ta-IN"/>
-        </w:rPr>
-      </w:pPr>
-      <w:r>
-        <w:rPr>
-          <w:rFonts w:ascii="CMBX12" w:hAnsi="CMBX12"/>
-          <w:b/>
-          <w:bCs/>
+          <w:rFonts w:ascii="CMR10" w:hAnsi="CMR10"/>
+          <w:sz w:val="22"/>
+          <w:szCs w:val="22"/>
+          <w:lang w:bidi="ta-IN"/>
+        </w:rPr>
+      </w:pPr>
+      <w:r>
+        <w:rPr>
+          <w:rFonts w:ascii="CMR10" w:hAnsi="CMR10"/>
           <w:sz w:val="22"/>
           <w:szCs w:val="22"/>
           <w:lang w:bidi="ta-IN"/>
@@ -4419,7 +4445,7 @@
         <w:autoSpaceDN w:val="0"/>
         <w:adjustRightInd w:val="0"/>
         <w:rPr>
-          <w:rFonts w:ascii="CMBX12" w:hAnsi="CMBX12"/>
+          <w:rFonts w:ascii="CMR10" w:hAnsi="CMR10"/>
           <w:sz w:val="22"/>
           <w:szCs w:val="22"/>
           <w:lang w:bidi="ta-IN"/>
@@ -4439,15 +4465,15 @@
         <w:spacing w:line="360" w:lineRule="auto"/>
         <w:jc w:val="both"/>
         <w:rPr>
-          <w:rFonts w:ascii="CMBX12" w:hAnsi="CMBX12"/>
-          <w:sz w:val="22"/>
-          <w:szCs w:val="22"/>
-          <w:lang w:bidi="ta-IN"/>
-        </w:rPr>
-      </w:pPr>
-      <w:r>
-        <w:rPr>
-          <w:rFonts w:ascii="CMBX12" w:hAnsi="CMBX12"/>
+          <w:rFonts w:ascii="CMR10" w:hAnsi="CMR10"/>
+          <w:sz w:val="22"/>
+          <w:szCs w:val="22"/>
+          <w:lang w:bidi="ta-IN"/>
+        </w:rPr>
+      </w:pPr>
+      <w:r>
+        <w:rPr>
+          <w:rFonts w:ascii="CMR10" w:hAnsi="CMR10"/>
           <w:sz w:val="22"/>
           <w:szCs w:val="22"/>
           <w:lang w:bidi="ta-IN"/>
@@ -4468,15 +4494,15 @@
         <w:spacing w:line="360" w:lineRule="auto"/>
         <w:jc w:val="both"/>
         <w:rPr>
-          <w:rFonts w:ascii="CMBX12" w:hAnsi="CMBX12"/>
-          <w:sz w:val="22"/>
-          <w:szCs w:val="22"/>
-          <w:lang w:bidi="ta-IN"/>
-        </w:rPr>
-      </w:pPr>
-      <w:r>
-        <w:rPr>
-          <w:rFonts w:ascii="CMBX12" w:hAnsi="CMBX12"/>
+          <w:rFonts w:ascii="CMR10" w:hAnsi="CMR10"/>
+          <w:sz w:val="22"/>
+          <w:szCs w:val="22"/>
+          <w:lang w:bidi="ta-IN"/>
+        </w:rPr>
+      </w:pPr>
+      <w:r>
+        <w:rPr>
+          <w:rFonts w:ascii="CMR10" w:hAnsi="CMR10"/>
           <w:sz w:val="22"/>
           <w:szCs w:val="22"/>
           <w:lang w:bidi="ta-IN"/>
@@ -4485,7 +4511,7 @@
       </w:r>
       <w:r>
         <w:rPr>
-          <w:rFonts w:ascii="CMBX12" w:hAnsi="CMBX12"/>
+          <w:rFonts w:ascii="CMR10" w:hAnsi="CMR10"/>
           <w:sz w:val="22"/>
           <w:szCs w:val="22"/>
           <w:lang w:bidi="ta-IN"/>
@@ -4506,20 +4532,20 @@
         <w:spacing w:line="360" w:lineRule="auto"/>
         <w:jc w:val="both"/>
         <w:rPr>
-          <w:rFonts w:ascii="CMBX12" w:hAnsi="CMBX12"/>
-          <w:sz w:val="22"/>
-          <w:szCs w:val="22"/>
-          <w:lang w:bidi="ta-IN"/>
-        </w:rPr>
-      </w:pPr>
-      <w:r>
-        <w:rPr>
-          <w:rFonts w:ascii="CMBX12" w:hAnsi="CMBX12"/>
-          <w:sz w:val="22"/>
-          <w:szCs w:val="22"/>
-          <w:lang w:bidi="ta-IN"/>
-        </w:rPr>
-        <w:t>Manage suppliers</w:t>
+          <w:rFonts w:ascii="CMR10" w:hAnsi="CMR10"/>
+          <w:sz w:val="22"/>
+          <w:szCs w:val="22"/>
+          <w:lang w:bidi="ta-IN"/>
+        </w:rPr>
+      </w:pPr>
+      <w:r>
+        <w:rPr>
+          <w:rFonts w:ascii="CMR10" w:hAnsi="CMR10"/>
+          <w:sz w:val="22"/>
+          <w:szCs w:val="22"/>
+          <w:lang w:bidi="ta-IN"/>
+        </w:rPr>
+        <w:t>PC Builder Assistant</w:t>
       </w:r>
     </w:p>
     <w:p>
@@ -4535,20 +4561,20 @@
         <w:spacing w:line="360" w:lineRule="auto"/>
         <w:jc w:val="both"/>
         <w:rPr>
-          <w:rFonts w:ascii="CMBX12" w:hAnsi="CMBX12"/>
-          <w:sz w:val="22"/>
-          <w:szCs w:val="22"/>
-          <w:lang w:bidi="ta-IN"/>
-        </w:rPr>
-      </w:pPr>
-      <w:r>
-        <w:rPr>
-          <w:rFonts w:ascii="CMBX12" w:hAnsi="CMBX12"/>
-          <w:sz w:val="22"/>
-          <w:szCs w:val="22"/>
-          <w:lang w:bidi="ta-IN"/>
-        </w:rPr>
-        <w:t>Stock controlling</w:t>
+          <w:rFonts w:ascii="CMR10" w:hAnsi="CMR10"/>
+          <w:sz w:val="22"/>
+          <w:szCs w:val="22"/>
+          <w:lang w:bidi="ta-IN"/>
+        </w:rPr>
+      </w:pPr>
+      <w:r>
+        <w:rPr>
+          <w:rFonts w:ascii="CMR10" w:hAnsi="CMR10"/>
+          <w:sz w:val="22"/>
+          <w:szCs w:val="22"/>
+          <w:lang w:bidi="ta-IN"/>
+        </w:rPr>
+        <w:t>Troubleshoot Manager for individual items</w:t>
       </w:r>
     </w:p>
     <w:p>
@@ -4564,20 +4590,20 @@
         <w:spacing w:line="360" w:lineRule="auto"/>
         <w:jc w:val="both"/>
         <w:rPr>
-          <w:rFonts w:ascii="CMBX12" w:hAnsi="CMBX12"/>
-          <w:sz w:val="22"/>
-          <w:szCs w:val="22"/>
-          <w:lang w:bidi="ta-IN"/>
-        </w:rPr>
-      </w:pPr>
-      <w:r>
-        <w:rPr>
-          <w:rFonts w:ascii="CMBX12" w:hAnsi="CMBX12"/>
-          <w:sz w:val="22"/>
-          <w:szCs w:val="22"/>
-          <w:lang w:bidi="ta-IN"/>
-        </w:rPr>
-        <w:t>Manage warranty for Items</w:t>
+          <w:rFonts w:ascii="CMR10" w:hAnsi="CMR10"/>
+          <w:sz w:val="22"/>
+          <w:szCs w:val="22"/>
+          <w:lang w:bidi="ta-IN"/>
+        </w:rPr>
+      </w:pPr>
+      <w:r>
+        <w:rPr>
+          <w:rFonts w:ascii="CMR10" w:hAnsi="CMR10"/>
+          <w:sz w:val="22"/>
+          <w:szCs w:val="22"/>
+          <w:lang w:bidi="ta-IN"/>
+        </w:rPr>
+        <w:t>Manage suppliers</w:t>
       </w:r>
     </w:p>
     <w:p>
@@ -4593,20 +4619,20 @@
         <w:spacing w:line="360" w:lineRule="auto"/>
         <w:jc w:val="both"/>
         <w:rPr>
-          <w:rFonts w:ascii="CMBX12" w:hAnsi="CMBX12"/>
-          <w:sz w:val="22"/>
-          <w:szCs w:val="22"/>
-          <w:lang w:bidi="ta-IN"/>
-        </w:rPr>
-      </w:pPr>
-      <w:r>
-        <w:rPr>
-          <w:rFonts w:ascii="CMBX12" w:hAnsi="CMBX12"/>
-          <w:sz w:val="22"/>
-          <w:szCs w:val="22"/>
-          <w:lang w:bidi="ta-IN"/>
-        </w:rPr>
-        <w:t>Manage item delivery system for customers</w:t>
+          <w:rFonts w:ascii="CMR10" w:hAnsi="CMR10"/>
+          <w:sz w:val="22"/>
+          <w:szCs w:val="22"/>
+          <w:lang w:bidi="ta-IN"/>
+        </w:rPr>
+      </w:pPr>
+      <w:r>
+        <w:rPr>
+          <w:rFonts w:ascii="CMR10" w:hAnsi="CMR10"/>
+          <w:sz w:val="22"/>
+          <w:szCs w:val="22"/>
+          <w:lang w:bidi="ta-IN"/>
+        </w:rPr>
+        <w:t>Stock controlling</w:t>
       </w:r>
     </w:p>
     <w:p>
@@ -4622,15 +4648,73 @@
         <w:spacing w:line="360" w:lineRule="auto"/>
         <w:jc w:val="both"/>
         <w:rPr>
-          <w:rFonts w:ascii="CMBX12" w:hAnsi="CMBX12"/>
-          <w:sz w:val="22"/>
-          <w:szCs w:val="22"/>
-          <w:lang w:bidi="ta-IN"/>
-        </w:rPr>
-      </w:pPr>
-      <w:r>
-        <w:rPr>
-          <w:rFonts w:ascii="CMBX12" w:hAnsi="CMBX12"/>
+          <w:rFonts w:ascii="CMR10" w:hAnsi="CMR10"/>
+          <w:sz w:val="22"/>
+          <w:szCs w:val="22"/>
+          <w:lang w:bidi="ta-IN"/>
+        </w:rPr>
+      </w:pPr>
+      <w:r>
+        <w:rPr>
+          <w:rFonts w:ascii="CMR10" w:hAnsi="CMR10"/>
+          <w:sz w:val="22"/>
+          <w:szCs w:val="22"/>
+          <w:lang w:bidi="ta-IN"/>
+        </w:rPr>
+        <w:t>Manage warranty for Items</w:t>
+      </w:r>
+    </w:p>
+    <w:p>
+      <w:pPr>
+        <w:pStyle w:val="ListParagraph"/>
+        <w:numPr>
+          <w:ilvl w:val="0"/>
+          <w:numId w:val="3"/>
+        </w:numPr>
+        <w:autoSpaceDE w:val="0"/>
+        <w:autoSpaceDN w:val="0"/>
+        <w:adjustRightInd w:val="0"/>
+        <w:spacing w:line="360" w:lineRule="auto"/>
+        <w:jc w:val="both"/>
+        <w:rPr>
+          <w:rFonts w:ascii="CMR10" w:hAnsi="CMR10"/>
+          <w:sz w:val="22"/>
+          <w:szCs w:val="22"/>
+          <w:lang w:bidi="ta-IN"/>
+        </w:rPr>
+      </w:pPr>
+      <w:r>
+        <w:rPr>
+          <w:rFonts w:ascii="CMR10" w:hAnsi="CMR10"/>
+          <w:sz w:val="22"/>
+          <w:szCs w:val="22"/>
+          <w:lang w:bidi="ta-IN"/>
+        </w:rPr>
+        <w:t>Manage item delivery system for customers</w:t>
+      </w:r>
+    </w:p>
+    <w:p>
+      <w:pPr>
+        <w:pStyle w:val="ListParagraph"/>
+        <w:numPr>
+          <w:ilvl w:val="0"/>
+          <w:numId w:val="3"/>
+        </w:numPr>
+        <w:autoSpaceDE w:val="0"/>
+        <w:autoSpaceDN w:val="0"/>
+        <w:adjustRightInd w:val="0"/>
+        <w:spacing w:line="360" w:lineRule="auto"/>
+        <w:jc w:val="both"/>
+        <w:rPr>
+          <w:rFonts w:ascii="CMR10" w:hAnsi="CMR10"/>
+          <w:sz w:val="22"/>
+          <w:szCs w:val="22"/>
+          <w:lang w:bidi="ta-IN"/>
+        </w:rPr>
+      </w:pPr>
+      <w:r>
+        <w:rPr>
+          <w:rFonts w:ascii="CMR10" w:hAnsi="CMR10"/>
           <w:sz w:val="22"/>
           <w:szCs w:val="22"/>
           <w:lang w:bidi="ta-IN"/>
@@ -4639,7 +4723,7 @@
       </w:r>
       <w:r>
         <w:rPr>
-          <w:rFonts w:ascii="CMBX12" w:hAnsi="CMBX12"/>
+          <w:rFonts w:ascii="CMR10" w:hAnsi="CMR10"/>
           <w:sz w:val="22"/>
           <w:szCs w:val="22"/>
           <w:lang w:bidi="ta-IN"/>
@@ -4648,7 +4732,7 @@
       </w:r>
       <w:r>
         <w:rPr>
-          <w:rFonts w:ascii="CMBX12" w:hAnsi="CMBX12"/>
+          <w:rFonts w:ascii="CMR10" w:hAnsi="CMR10"/>
           <w:sz w:val="22"/>
           <w:szCs w:val="22"/>
           <w:lang w:bidi="ta-IN"/>
@@ -4657,7 +4741,7 @@
       </w:r>
       <w:r>
         <w:rPr>
-          <w:rFonts w:ascii="CMBX12" w:hAnsi="CMBX12"/>
+          <w:rFonts w:ascii="CMR10" w:hAnsi="CMR10"/>
           <w:sz w:val="22"/>
           <w:szCs w:val="22"/>
           <w:lang w:bidi="ta-IN"/>
@@ -4666,7 +4750,7 @@
       </w:r>
       <w:r>
         <w:rPr>
-          <w:rFonts w:ascii="CMBX12" w:hAnsi="CMBX12"/>
+          <w:rFonts w:ascii="CMR10" w:hAnsi="CMR10"/>
           <w:sz w:val="22"/>
           <w:szCs w:val="22"/>
           <w:lang w:bidi="ta-IN"/>
@@ -4680,32 +4764,28 @@
         <w:autoSpaceDN w:val="0"/>
         <w:adjustRightInd w:val="0"/>
         <w:rPr>
-          <w:rFonts w:ascii="CMBX12" w:hAnsi="CMBX12"/>
-          <w:sz w:val="22"/>
-          <w:szCs w:val="22"/>
-          <w:lang w:bidi="ta-IN"/>
-        </w:rPr>
-      </w:pPr>
-    </w:p>
-    <w:p>
-      <w:pPr>
-        <w:autoSpaceDE w:val="0"/>
-        <w:autoSpaceDN w:val="0"/>
-        <w:adjustRightInd w:val="0"/>
-        <w:rPr>
-          <w:rFonts w:ascii="CMBX12" w:hAnsi="CMBX12"/>
-          <w:b/>
-          <w:bCs/>
-          <w:sz w:val="22"/>
-          <w:szCs w:val="22"/>
-          <w:lang w:bidi="ta-IN"/>
-        </w:rPr>
-      </w:pPr>
-      <w:r>
-        <w:rPr>
-          <w:rFonts w:ascii="CMBX12" w:hAnsi="CMBX12"/>
-          <w:b/>
-          <w:bCs/>
+          <w:rFonts w:ascii="CMR10" w:hAnsi="CMR10"/>
+          <w:sz w:val="22"/>
+          <w:szCs w:val="22"/>
+          <w:lang w:bidi="ta-IN"/>
+        </w:rPr>
+      </w:pPr>
+    </w:p>
+    <w:p>
+      <w:pPr>
+        <w:autoSpaceDE w:val="0"/>
+        <w:autoSpaceDN w:val="0"/>
+        <w:adjustRightInd w:val="0"/>
+        <w:rPr>
+          <w:rFonts w:ascii="CMR10" w:hAnsi="CMR10"/>
+          <w:sz w:val="22"/>
+          <w:szCs w:val="22"/>
+          <w:lang w:bidi="ta-IN"/>
+        </w:rPr>
+      </w:pPr>
+      <w:r>
+        <w:rPr>
+          <w:rFonts w:ascii="CMR10" w:hAnsi="CMR10"/>
           <w:sz w:val="22"/>
           <w:szCs w:val="22"/>
           <w:lang w:bidi="ta-IN"/>
@@ -4719,7 +4799,7 @@
         <w:autoSpaceDN w:val="0"/>
         <w:adjustRightInd w:val="0"/>
         <w:rPr>
-          <w:rFonts w:ascii="CMBX12" w:hAnsi="CMBX12"/>
+          <w:rFonts w:ascii="CMR10" w:hAnsi="CMR10"/>
           <w:sz w:val="22"/>
           <w:szCs w:val="22"/>
           <w:lang w:bidi="ta-IN"/>
@@ -4739,15 +4819,15 @@
         <w:spacing w:line="360" w:lineRule="auto"/>
         <w:jc w:val="both"/>
         <w:rPr>
-          <w:rFonts w:ascii="CMBX12" w:hAnsi="CMBX12"/>
-          <w:sz w:val="22"/>
-          <w:szCs w:val="22"/>
-          <w:lang w:bidi="ta-IN"/>
-        </w:rPr>
-      </w:pPr>
-      <w:r>
-        <w:rPr>
-          <w:rFonts w:ascii="CMBX12" w:hAnsi="CMBX12"/>
+          <w:rFonts w:ascii="CMR10" w:hAnsi="CMR10"/>
+          <w:sz w:val="22"/>
+          <w:szCs w:val="22"/>
+          <w:lang w:bidi="ta-IN"/>
+        </w:rPr>
+      </w:pPr>
+      <w:r>
+        <w:rPr>
+          <w:rFonts w:ascii="CMR10" w:hAnsi="CMR10"/>
           <w:sz w:val="22"/>
           <w:szCs w:val="22"/>
           <w:lang w:bidi="ta-IN"/>
@@ -4768,15 +4848,15 @@
         <w:spacing w:line="360" w:lineRule="auto"/>
         <w:jc w:val="both"/>
         <w:rPr>
-          <w:rFonts w:ascii="CMBX12" w:hAnsi="CMBX12"/>
-          <w:sz w:val="22"/>
-          <w:szCs w:val="22"/>
-          <w:lang w:bidi="ta-IN"/>
-        </w:rPr>
-      </w:pPr>
-      <w:r>
-        <w:rPr>
-          <w:rFonts w:ascii="CMBX12" w:hAnsi="CMBX12"/>
+          <w:rFonts w:ascii="CMR10" w:hAnsi="CMR10"/>
+          <w:sz w:val="22"/>
+          <w:szCs w:val="22"/>
+          <w:lang w:bidi="ta-IN"/>
+        </w:rPr>
+      </w:pPr>
+      <w:r>
+        <w:rPr>
+          <w:rFonts w:ascii="CMR10" w:hAnsi="CMR10"/>
           <w:sz w:val="22"/>
           <w:szCs w:val="22"/>
           <w:lang w:bidi="ta-IN"/>
@@ -4797,15 +4877,15 @@
         <w:spacing w:line="360" w:lineRule="auto"/>
         <w:jc w:val="both"/>
         <w:rPr>
-          <w:rFonts w:ascii="CMBX12" w:hAnsi="CMBX12"/>
-          <w:sz w:val="22"/>
-          <w:szCs w:val="22"/>
-          <w:lang w:bidi="ta-IN"/>
-        </w:rPr>
-      </w:pPr>
-      <w:r>
-        <w:rPr>
-          <w:rFonts w:ascii="CMBX12" w:hAnsi="CMBX12"/>
+          <w:rFonts w:ascii="CMR10" w:hAnsi="CMR10"/>
+          <w:sz w:val="22"/>
+          <w:szCs w:val="22"/>
+          <w:lang w:bidi="ta-IN"/>
+        </w:rPr>
+      </w:pPr>
+      <w:r>
+        <w:rPr>
+          <w:rFonts w:ascii="CMR10" w:hAnsi="CMR10"/>
           <w:sz w:val="22"/>
           <w:szCs w:val="22"/>
           <w:lang w:bidi="ta-IN"/>
@@ -4826,15 +4906,15 @@
         <w:spacing w:line="360" w:lineRule="auto"/>
         <w:jc w:val="both"/>
         <w:rPr>
-          <w:rFonts w:ascii="CMBX12" w:hAnsi="CMBX12"/>
-          <w:sz w:val="22"/>
-          <w:szCs w:val="22"/>
-          <w:lang w:bidi="ta-IN"/>
-        </w:rPr>
-      </w:pPr>
-      <w:r>
-        <w:rPr>
-          <w:rFonts w:ascii="CMBX12" w:hAnsi="CMBX12"/>
+          <w:rFonts w:ascii="CMR10" w:hAnsi="CMR10"/>
+          <w:sz w:val="22"/>
+          <w:szCs w:val="22"/>
+          <w:lang w:bidi="ta-IN"/>
+        </w:rPr>
+      </w:pPr>
+      <w:r>
+        <w:rPr>
+          <w:rFonts w:ascii="CMR10" w:hAnsi="CMR10"/>
           <w:sz w:val="22"/>
           <w:szCs w:val="22"/>
           <w:lang w:bidi="ta-IN"/>
@@ -4855,13 +4935,13 @@
         <w:spacing w:line="360" w:lineRule="auto"/>
         <w:jc w:val="both"/>
         <w:rPr>
-          <w:rFonts w:ascii="CMBX12" w:eastAsia="Symbol" w:hAnsi="CMBX12"/>
-          <w:sz w:val="22"/>
-        </w:rPr>
-      </w:pPr>
-      <w:r>
-        <w:rPr>
-          <w:rFonts w:ascii="CMBX12" w:hAnsi="CMBX12"/>
+          <w:rFonts w:ascii="CMR10" w:eastAsia="Symbol" w:hAnsi="CMR10"/>
+          <w:sz w:val="22"/>
+        </w:rPr>
+      </w:pPr>
+      <w:r>
+        <w:rPr>
+          <w:rFonts w:ascii="CMR10" w:hAnsi="CMR10"/>
           <w:sz w:val="22"/>
           <w:szCs w:val="22"/>
           <w:lang w:bidi="ta-IN"/>
@@ -4872,6 +4952,69 @@
     <w:p>
       <w:pPr>
         <w:spacing w:after="200" w:line="276" w:lineRule="auto"/>
+        <w:rPr>
+          <w:rFonts w:ascii="CMR10" w:hAnsi="CMR10"/>
+          <w:b/>
+          <w:bCs/>
+          <w:sz w:val="22"/>
+          <w:szCs w:val="22"/>
+          <w:lang w:bidi="ta-IN"/>
+        </w:rPr>
+      </w:pPr>
+    </w:p>
+    <w:p>
+      <w:pPr>
+        <w:autoSpaceDE w:val="0"/>
+        <w:autoSpaceDN w:val="0"/>
+        <w:adjustRightInd w:val="0"/>
+        <w:rPr>
+          <w:rFonts w:ascii="CMR10" w:hAnsi="CMR10"/>
+          <w:sz w:val="22"/>
+          <w:szCs w:val="22"/>
+          <w:lang w:bidi="ta-IN"/>
+        </w:rPr>
+      </w:pPr>
+      <w:r>
+        <w:rPr>
+          <w:rFonts w:ascii="CMR10" w:hAnsi="CMR10"/>
+          <w:b/>
+          <w:bCs/>
+          <w:sz w:val="22"/>
+          <w:szCs w:val="22"/>
+          <w:lang w:bidi="ta-IN"/>
+        </w:rPr>
+        <w:t>A project plan using Gantt chart</w:t>
+      </w:r>
+      <w:r>
+        <w:rPr>
+          <w:rFonts w:ascii="CMR10" w:hAnsi="CMR10"/>
+          <w:sz w:val="22"/>
+          <w:szCs w:val="22"/>
+          <w:lang w:bidi="ta-IN"/>
+        </w:rPr>
+        <w:t xml:space="preserve"> (include the work involved in system development as well as writing the dissertation):</w:t>
+      </w:r>
+    </w:p>
+    <w:p>
+      <w:pPr>
+        <w:autoSpaceDE w:val="0"/>
+        <w:autoSpaceDN w:val="0"/>
+        <w:adjustRightInd w:val="0"/>
+        <w:rPr>
+          <w:rFonts w:ascii="CMR10" w:hAnsi="CMR10"/>
+          <w:b/>
+          <w:bCs/>
+          <w:sz w:val="22"/>
+          <w:szCs w:val="22"/>
+          <w:lang w:bidi="ta-IN"/>
+        </w:rPr>
+      </w:pPr>
+    </w:p>
+    <w:p>
+      <w:pPr>
+        <w:autoSpaceDE w:val="0"/>
+        <w:autoSpaceDN w:val="0"/>
+        <w:adjustRightInd w:val="0"/>
         <w:rPr>
           <w:rFonts w:ascii="CMBX12" w:hAnsi="CMBX12"/>
           <w:b/>
@@ -4881,19 +5024,6 @@
           <w:lang w:bidi="ta-IN"/>
         </w:rPr>
       </w:pPr>
-    </w:p>
-    <w:p>
-      <w:pPr>
-        <w:autoSpaceDE w:val="0"/>
-        <w:autoSpaceDN w:val="0"/>
-        <w:adjustRightInd w:val="0"/>
-        <w:rPr>
-          <w:rFonts w:ascii="CMBX12" w:hAnsi="CMBX12"/>
-          <w:sz w:val="22"/>
-          <w:szCs w:val="22"/>
-          <w:lang w:bidi="ta-IN"/>
-        </w:rPr>
-      </w:pPr>
       <w:r>
         <w:rPr>
           <w:rFonts w:ascii="CMBX12" w:hAnsi="CMBX12"/>
@@ -4903,23 +5033,9 @@
           <w:szCs w:val="22"/>
           <w:lang w:bidi="ta-IN"/>
         </w:rPr>
-        <w:t>A project plan using Gantt chart</w:t>
-      </w:r>
-      <w:r>
-        <w:rPr>
-          <w:rFonts w:ascii="CMBX12" w:hAnsi="CMBX12"/>
-          <w:sz w:val="22"/>
-          <w:szCs w:val="22"/>
-          <w:lang w:bidi="ta-IN"/>
-        </w:rPr>
-        <w:t xml:space="preserve"> (include the work involved in system development as well as writing the dissertation):</w:t>
-      </w:r>
-    </w:p>
-    <w:p>
-      <w:pPr>
-        <w:autoSpaceDE w:val="0"/>
-        <w:autoSpaceDN w:val="0"/>
-        <w:adjustRightInd w:val="0"/>
+        <w:t>C</w:t>
+      </w:r>
+      <w:r>
         <w:rPr>
           <w:rFonts w:ascii="CMBX12" w:hAnsi="CMBX12"/>
           <w:b/>
@@ -4928,13 +5044,9 @@
           <w:szCs w:val="22"/>
           <w:lang w:bidi="ta-IN"/>
         </w:rPr>
-      </w:pPr>
-    </w:p>
-    <w:p>
-      <w:pPr>
-        <w:autoSpaceDE w:val="0"/>
-        <w:autoSpaceDN w:val="0"/>
-        <w:adjustRightInd w:val="0"/>
+        <w:t>hart</w:t>
+      </w:r>
+      <w:r>
         <w:rPr>
           <w:rFonts w:ascii="CMBX12" w:hAnsi="CMBX12"/>
           <w:b/>
@@ -4943,8 +5055,14 @@
           <w:szCs w:val="22"/>
           <w:lang w:bidi="ta-IN"/>
         </w:rPr>
-      </w:pPr>
-      <w:r>
+        <w:t xml:space="preserve"> here</w:t>
+      </w:r>
+    </w:p>
+    <w:p>
+      <w:pPr>
+        <w:autoSpaceDE w:val="0"/>
+        <w:autoSpaceDN w:val="0"/>
+        <w:adjustRightInd w:val="0"/>
         <w:rPr>
           <w:rFonts w:ascii="CMBX12" w:hAnsi="CMBX12"/>
           <w:b/>
@@ -4953,9 +5071,13 @@
           <w:szCs w:val="22"/>
           <w:lang w:bidi="ta-IN"/>
         </w:rPr>
-        <w:t>C</w:t>
-      </w:r>
-      <w:r>
+      </w:pPr>
+    </w:p>
+    <w:p>
+      <w:pPr>
+        <w:autoSpaceDE w:val="0"/>
+        <w:autoSpaceDN w:val="0"/>
+        <w:adjustRightInd w:val="0"/>
         <w:rPr>
           <w:rFonts w:ascii="CMBX12" w:hAnsi="CMBX12"/>
           <w:b/>
@@ -4964,9 +5086,13 @@
           <w:szCs w:val="22"/>
           <w:lang w:bidi="ta-IN"/>
         </w:rPr>
-        <w:t>hart</w:t>
-      </w:r>
-      <w:r>
+      </w:pPr>
+    </w:p>
+    <w:p>
+      <w:pPr>
+        <w:autoSpaceDE w:val="0"/>
+        <w:autoSpaceDN w:val="0"/>
+        <w:adjustRightInd w:val="0"/>
         <w:rPr>
           <w:rFonts w:ascii="CMBX12" w:hAnsi="CMBX12"/>
           <w:b/>
@@ -4975,8 +5101,7 @@
           <w:szCs w:val="22"/>
           <w:lang w:bidi="ta-IN"/>
         </w:rPr>
-        <w:t xml:space="preserve"> here</w:t>
-      </w:r>
+      </w:pPr>
     </w:p>
     <w:p>
       <w:pPr>
@@ -5089,231 +5214,39 @@
         <w:autoSpaceDN w:val="0"/>
         <w:adjustRightInd w:val="0"/>
         <w:rPr>
-          <w:rFonts w:ascii="CMBX12" w:hAnsi="CMBX12"/>
-          <w:b/>
-          <w:bCs/>
-          <w:sz w:val="22"/>
-          <w:szCs w:val="22"/>
-          <w:lang w:bidi="ta-IN"/>
-        </w:rPr>
-      </w:pPr>
-    </w:p>
-    <w:p>
-      <w:pPr>
-        <w:autoSpaceDE w:val="0"/>
-        <w:autoSpaceDN w:val="0"/>
-        <w:adjustRightInd w:val="0"/>
-        <w:rPr>
-          <w:rFonts w:ascii="CMBX12" w:hAnsi="CMBX12"/>
-          <w:b/>
-          <w:bCs/>
-          <w:sz w:val="22"/>
-          <w:szCs w:val="22"/>
-          <w:lang w:bidi="ta-IN"/>
-        </w:rPr>
-      </w:pPr>
-    </w:p>
-    <w:p>
-      <w:pPr>
-        <w:autoSpaceDE w:val="0"/>
-        <w:autoSpaceDN w:val="0"/>
-        <w:adjustRightInd w:val="0"/>
-        <w:rPr>
-          <w:rFonts w:ascii="CMBX12" w:hAnsi="CMBX12"/>
-          <w:b/>
-          <w:bCs/>
-          <w:sz w:val="22"/>
-          <w:szCs w:val="22"/>
-          <w:lang w:bidi="ta-IN"/>
-        </w:rPr>
-      </w:pPr>
-    </w:p>
-    <w:p>
-      <w:pPr>
-        <w:autoSpaceDE w:val="0"/>
-        <w:autoSpaceDN w:val="0"/>
-        <w:adjustRightInd w:val="0"/>
-        <w:rPr>
-          <w:rFonts w:ascii="CMBX12" w:hAnsi="CMBX12"/>
-          <w:b/>
-          <w:bCs/>
-          <w:sz w:val="22"/>
-          <w:szCs w:val="22"/>
-          <w:lang w:bidi="ta-IN"/>
-        </w:rPr>
-      </w:pPr>
-    </w:p>
-    <w:p>
-      <w:pPr>
-        <w:autoSpaceDE w:val="0"/>
-        <w:autoSpaceDN w:val="0"/>
-        <w:adjustRightInd w:val="0"/>
-        <w:rPr>
-          <w:rFonts w:ascii="CMBX12" w:hAnsi="CMBX12"/>
-          <w:b/>
-          <w:bCs/>
-          <w:sz w:val="22"/>
-          <w:szCs w:val="22"/>
-          <w:lang w:bidi="ta-IN"/>
-        </w:rPr>
-      </w:pPr>
-    </w:p>
-    <w:p>
-      <w:pPr>
-        <w:autoSpaceDE w:val="0"/>
-        <w:autoSpaceDN w:val="0"/>
-        <w:adjustRightInd w:val="0"/>
-        <w:rPr>
-          <w:rFonts w:ascii="CMBX12" w:hAnsi="CMBX12"/>
-          <w:b/>
-          <w:bCs/>
-          <w:sz w:val="22"/>
-          <w:szCs w:val="22"/>
-          <w:lang w:bidi="ta-IN"/>
-        </w:rPr>
-      </w:pPr>
-    </w:p>
-    <w:p>
-      <w:pPr>
-        <w:autoSpaceDE w:val="0"/>
-        <w:autoSpaceDN w:val="0"/>
-        <w:adjustRightInd w:val="0"/>
-        <w:rPr>
-          <w:rFonts w:ascii="CMBX12" w:hAnsi="CMBX12"/>
-          <w:b/>
-          <w:bCs/>
-          <w:sz w:val="22"/>
-          <w:szCs w:val="22"/>
-          <w:lang w:bidi="ta-IN"/>
-        </w:rPr>
-      </w:pPr>
-    </w:p>
-    <w:p>
-      <w:pPr>
-        <w:autoSpaceDE w:val="0"/>
-        <w:autoSpaceDN w:val="0"/>
-        <w:adjustRightInd w:val="0"/>
-        <w:rPr>
-          <w:rFonts w:ascii="CMBX12" w:hAnsi="CMBX12"/>
-          <w:b/>
-          <w:bCs/>
-          <w:sz w:val="22"/>
-          <w:szCs w:val="22"/>
-          <w:lang w:bidi="ta-IN"/>
-        </w:rPr>
-      </w:pPr>
-    </w:p>
-    <w:p>
-      <w:pPr>
-        <w:autoSpaceDE w:val="0"/>
-        <w:autoSpaceDN w:val="0"/>
-        <w:adjustRightInd w:val="0"/>
-        <w:rPr>
-          <w:rFonts w:ascii="CMBX12" w:hAnsi="CMBX12"/>
-          <w:b/>
-          <w:bCs/>
-          <w:sz w:val="22"/>
-          <w:szCs w:val="22"/>
-          <w:lang w:bidi="ta-IN"/>
-        </w:rPr>
-      </w:pPr>
-    </w:p>
-    <w:p>
-      <w:pPr>
-        <w:autoSpaceDE w:val="0"/>
-        <w:autoSpaceDN w:val="0"/>
-        <w:adjustRightInd w:val="0"/>
-        <w:rPr>
-          <w:rFonts w:ascii="CMBX12" w:hAnsi="CMBX12"/>
-          <w:b/>
-          <w:bCs/>
-          <w:sz w:val="22"/>
-          <w:szCs w:val="22"/>
-          <w:lang w:bidi="ta-IN"/>
-        </w:rPr>
-      </w:pPr>
-    </w:p>
-    <w:p>
-      <w:pPr>
-        <w:autoSpaceDE w:val="0"/>
-        <w:autoSpaceDN w:val="0"/>
-        <w:adjustRightInd w:val="0"/>
-        <w:rPr>
-          <w:rFonts w:ascii="CMBX12" w:hAnsi="CMBX12"/>
-          <w:b/>
-          <w:bCs/>
-          <w:sz w:val="22"/>
-          <w:szCs w:val="22"/>
-          <w:lang w:bidi="ta-IN"/>
-        </w:rPr>
-      </w:pPr>
-    </w:p>
-    <w:p>
-      <w:pPr>
-        <w:autoSpaceDE w:val="0"/>
-        <w:autoSpaceDN w:val="0"/>
-        <w:adjustRightInd w:val="0"/>
-        <w:rPr>
-          <w:rFonts w:ascii="CMBX12" w:hAnsi="CMBX12"/>
-          <w:b/>
-          <w:bCs/>
-          <w:sz w:val="22"/>
-          <w:szCs w:val="22"/>
-          <w:lang w:bidi="ta-IN"/>
-        </w:rPr>
-      </w:pPr>
-    </w:p>
-    <w:p>
-      <w:pPr>
-        <w:autoSpaceDE w:val="0"/>
-        <w:autoSpaceDN w:val="0"/>
-        <w:adjustRightInd w:val="0"/>
-        <w:rPr>
-          <w:rFonts w:ascii="CMBX12" w:hAnsi="CMBX12"/>
-          <w:b/>
-          <w:bCs/>
-          <w:sz w:val="22"/>
-          <w:szCs w:val="22"/>
-          <w:lang w:bidi="ta-IN"/>
-        </w:rPr>
-      </w:pPr>
-    </w:p>
-    <w:p>
-      <w:pPr>
-        <w:autoSpaceDE w:val="0"/>
-        <w:autoSpaceDN w:val="0"/>
-        <w:adjustRightInd w:val="0"/>
-        <w:rPr>
-          <w:rFonts w:ascii="CMBX12" w:hAnsi="CMBX12"/>
-          <w:sz w:val="22"/>
-          <w:szCs w:val="22"/>
-          <w:lang w:bidi="ta-IN"/>
-        </w:rPr>
-      </w:pPr>
-      <w:r>
-        <w:rPr>
-          <w:rFonts w:ascii="CMBX12" w:hAnsi="CMBX12"/>
-          <w:b/>
-          <w:bCs/>
-          <w:sz w:val="22"/>
-          <w:szCs w:val="22"/>
-          <w:lang w:bidi="ta-IN"/>
-        </w:rPr>
-        <w:t>Resource requirements for project</w:t>
-      </w:r>
-      <w:r>
-        <w:rPr>
-          <w:rFonts w:ascii="CMBX12" w:hAnsi="CMBX12"/>
-          <w:sz w:val="22"/>
-          <w:szCs w:val="22"/>
-          <w:lang w:bidi="ta-IN"/>
-        </w:rPr>
-        <w:t xml:space="preserve"> (e.g., hardware, </w:t>
+          <w:rFonts w:ascii="CMR10" w:hAnsi="CMR10"/>
+          <w:sz w:val="22"/>
+          <w:szCs w:val="22"/>
+          <w:lang w:bidi="ta-IN"/>
+        </w:rPr>
+      </w:pPr>
+    </w:p>
+    <w:p>
+      <w:pPr>
+        <w:autoSpaceDE w:val="0"/>
+        <w:autoSpaceDN w:val="0"/>
+        <w:adjustRightInd w:val="0"/>
+        <w:rPr>
+          <w:rFonts w:ascii="CMR10" w:hAnsi="CMR10"/>
+          <w:sz w:val="22"/>
+          <w:szCs w:val="22"/>
+          <w:lang w:bidi="ta-IN"/>
+        </w:rPr>
+      </w:pPr>
+      <w:r>
+        <w:rPr>
+          <w:rFonts w:ascii="CMR10" w:hAnsi="CMR10"/>
+          <w:sz w:val="22"/>
+          <w:szCs w:val="22"/>
+          <w:lang w:bidi="ta-IN"/>
+        </w:rPr>
+        <w:lastRenderedPageBreak/>
+        <w:t xml:space="preserve">Resource requirements for project (e.g., hardware, </w:t>
       </w:r>
       <w:proofErr w:type="gramStart"/>
       <w:r>
         <w:rPr>
-          <w:rFonts w:ascii="CMBX12" w:hAnsi="CMBX12"/>
+          <w:rFonts w:ascii="CMR10" w:hAnsi="CMR10"/>
           <w:sz w:val="22"/>
           <w:szCs w:val="22"/>
           <w:lang w:bidi="ta-IN"/>
@@ -5323,7 +5256,7 @@
       <w:proofErr w:type="gramEnd"/>
       <w:r>
         <w:rPr>
-          <w:rFonts w:ascii="CMBX12" w:hAnsi="CMBX12"/>
+          <w:rFonts w:ascii="CMR10" w:hAnsi="CMR10"/>
           <w:sz w:val="22"/>
           <w:szCs w:val="22"/>
           <w:lang w:bidi="ta-IN"/>
@@ -5371,9 +5304,7 @@
               <w:adjustRightInd w:val="0"/>
               <w:jc w:val="center"/>
               <w:rPr>
-                <w:rFonts w:ascii="CMBX12" w:hAnsi="CMBX12"/>
-                <w:b/>
-                <w:bCs/>
+                <w:rFonts w:ascii="CMR10" w:hAnsi="CMR10"/>
                 <w:sz w:val="22"/>
                 <w:szCs w:val="22"/>
               </w:rPr>
@@ -5392,18 +5323,14 @@
               <w:adjustRightInd w:val="0"/>
               <w:jc w:val="center"/>
               <w:rPr>
-                <w:rFonts w:ascii="CMBX12" w:hAnsi="CMBX12"/>
-                <w:b/>
-                <w:bCs/>
+                <w:rFonts w:ascii="CMR10" w:hAnsi="CMR10"/>
                 <w:sz w:val="22"/>
                 <w:szCs w:val="22"/>
               </w:rPr>
             </w:pPr>
             <w:r>
               <w:rPr>
-                <w:rFonts w:ascii="CMBX12" w:hAnsi="CMBX12"/>
-                <w:b/>
-                <w:bCs/>
+                <w:rFonts w:ascii="CMR10" w:hAnsi="CMR10"/>
                 <w:sz w:val="22"/>
                 <w:szCs w:val="22"/>
               </w:rPr>
@@ -5423,18 +5350,14 @@
               <w:adjustRightInd w:val="0"/>
               <w:jc w:val="center"/>
               <w:rPr>
-                <w:rFonts w:ascii="CMBX12" w:hAnsi="CMBX12"/>
-                <w:b/>
-                <w:bCs/>
+                <w:rFonts w:ascii="CMR10" w:hAnsi="CMR10"/>
                 <w:sz w:val="22"/>
                 <w:szCs w:val="22"/>
               </w:rPr>
             </w:pPr>
             <w:r>
               <w:rPr>
-                <w:rFonts w:ascii="CMBX12" w:hAnsi="CMBX12"/>
-                <w:b/>
-                <w:bCs/>
+                <w:rFonts w:ascii="CMR10" w:hAnsi="CMR10"/>
                 <w:sz w:val="22"/>
                 <w:szCs w:val="22"/>
               </w:rPr>
@@ -5455,18 +5378,14 @@
               <w:autoSpaceDN w:val="0"/>
               <w:adjustRightInd w:val="0"/>
               <w:rPr>
-                <w:rFonts w:ascii="CMBX12" w:hAnsi="CMBX12"/>
-                <w:b/>
-                <w:bCs/>
+                <w:rFonts w:ascii="CMR10" w:hAnsi="CMR10"/>
                 <w:sz w:val="22"/>
                 <w:szCs w:val="22"/>
               </w:rPr>
             </w:pPr>
             <w:r>
               <w:rPr>
-                <w:rFonts w:ascii="CMBX12" w:hAnsi="CMBX12"/>
-                <w:b/>
-                <w:bCs/>
+                <w:rFonts w:ascii="CMR10" w:hAnsi="CMR10"/>
                 <w:sz w:val="22"/>
                 <w:szCs w:val="22"/>
               </w:rPr>
@@ -5491,18 +5410,50 @@
               <w:spacing w:line="360" w:lineRule="auto"/>
               <w:ind w:left="175" w:hanging="175"/>
               <w:rPr>
-                <w:rFonts w:ascii="CMBX12" w:hAnsi="CMBX12"/>
+                <w:rFonts w:ascii="CMR10" w:hAnsi="CMR10"/>
                 <w:sz w:val="22"/>
                 <w:szCs w:val="22"/>
               </w:rPr>
             </w:pPr>
             <w:r>
               <w:rPr>
-                <w:rFonts w:ascii="CMBX12" w:hAnsi="CMBX12"/>
-                <w:sz w:val="22"/>
-                <w:szCs w:val="22"/>
-              </w:rPr>
-              <w:t>Intel ® core TM 2 Duo 2.20 GHz processor</w:t>
+                <w:rFonts w:ascii="CMR10" w:hAnsi="CMR10"/>
+                <w:sz w:val="22"/>
+                <w:szCs w:val="22"/>
+              </w:rPr>
+              <w:t xml:space="preserve">Intel ® </w:t>
+            </w:r>
+            <w:r>
+              <w:rPr>
+                <w:rFonts w:ascii="CMR10" w:hAnsi="CMR10"/>
+                <w:sz w:val="22"/>
+                <w:szCs w:val="22"/>
+              </w:rPr>
+              <w:t>C</w:t>
+            </w:r>
+            <w:r>
+              <w:rPr>
+                <w:rFonts w:ascii="CMR10" w:hAnsi="CMR10"/>
+                <w:sz w:val="22"/>
+                <w:szCs w:val="22"/>
+              </w:rPr>
+              <w:t xml:space="preserve">ore </w:t>
+            </w:r>
+            <w:r>
+              <w:rPr>
+                <w:rFonts w:ascii="CMR10" w:hAnsi="CMR10"/>
+                <w:sz w:val="22"/>
+                <w:szCs w:val="22"/>
+              </w:rPr>
+              <w:t>i3 P</w:t>
+            </w:r>
+            <w:r>
+              <w:rPr>
+                <w:rFonts w:ascii="CMR10" w:hAnsi="CMR10"/>
+                <w:sz w:val="22"/>
+                <w:szCs w:val="22"/>
+              </w:rPr>
+              <w:t>rocessor</w:t>
             </w:r>
           </w:p>
           <w:p>
@@ -5518,18 +5469,26 @@
               <w:spacing w:line="360" w:lineRule="auto"/>
               <w:ind w:left="175" w:hanging="175"/>
               <w:rPr>
-                <w:rFonts w:ascii="CMBX12" w:hAnsi="CMBX12"/>
+                <w:rFonts w:ascii="CMR10" w:hAnsi="CMR10"/>
                 <w:sz w:val="22"/>
                 <w:szCs w:val="22"/>
               </w:rPr>
             </w:pPr>
             <w:r>
               <w:rPr>
-                <w:rFonts w:ascii="CMBX12" w:hAnsi="CMBX12"/>
-                <w:sz w:val="22"/>
-                <w:szCs w:val="22"/>
-              </w:rPr>
-              <w:t>2.00 RAM</w:t>
+                <w:rFonts w:ascii="CMR10" w:hAnsi="CMR10"/>
+                <w:sz w:val="22"/>
+                <w:szCs w:val="22"/>
+              </w:rPr>
+              <w:t>4</w:t>
+            </w:r>
+            <w:r>
+              <w:rPr>
+                <w:rFonts w:ascii="CMR10" w:hAnsi="CMR10"/>
+                <w:sz w:val="22"/>
+                <w:szCs w:val="22"/>
+              </w:rPr>
+              <w:t>.00 RAM</w:t>
             </w:r>
           </w:p>
           <w:p>
@@ -5545,18 +5504,34 @@
               <w:spacing w:line="360" w:lineRule="auto"/>
               <w:ind w:left="175" w:hanging="175"/>
               <w:rPr>
-                <w:rFonts w:ascii="CMBX12" w:hAnsi="CMBX12"/>
+                <w:rFonts w:ascii="CMR10" w:hAnsi="CMR10"/>
                 <w:sz w:val="22"/>
                 <w:szCs w:val="22"/>
               </w:rPr>
             </w:pPr>
             <w:r>
               <w:rPr>
-                <w:rFonts w:ascii="CMBX12" w:hAnsi="CMBX12"/>
-                <w:sz w:val="22"/>
-                <w:szCs w:val="22"/>
-              </w:rPr>
-              <w:t>250GB Hard Disk with 80GB free space</w:t>
+                <w:rFonts w:ascii="CMR10" w:hAnsi="CMR10"/>
+                <w:sz w:val="22"/>
+                <w:szCs w:val="22"/>
+              </w:rPr>
+              <w:t xml:space="preserve">250GB Hard Disk with </w:t>
+            </w:r>
+            <w:r>
+              <w:rPr>
+                <w:rFonts w:ascii="CMR10" w:hAnsi="CMR10"/>
+                <w:sz w:val="22"/>
+                <w:szCs w:val="22"/>
+              </w:rPr>
+              <w:t>1</w:t>
+            </w:r>
+            <w:r>
+              <w:rPr>
+                <w:rFonts w:ascii="CMR10" w:hAnsi="CMR10"/>
+                <w:sz w:val="22"/>
+                <w:szCs w:val="22"/>
+              </w:rPr>
+              <w:t>0GB free space</w:t>
             </w:r>
           </w:p>
         </w:tc>
@@ -5577,14 +5552,14 @@
               <w:spacing w:line="360" w:lineRule="auto"/>
               <w:ind w:left="317" w:hanging="283"/>
               <w:rPr>
-                <w:rFonts w:ascii="CMBX12" w:hAnsi="CMBX12"/>
+                <w:rFonts w:ascii="CMR10" w:hAnsi="CMR10"/>
                 <w:sz w:val="22"/>
                 <w:szCs w:val="22"/>
               </w:rPr>
             </w:pPr>
             <w:r>
               <w:rPr>
-                <w:rFonts w:ascii="CMBX12" w:hAnsi="CMBX12"/>
+                <w:rFonts w:ascii="CMR10" w:hAnsi="CMR10"/>
                 <w:sz w:val="22"/>
                 <w:szCs w:val="22"/>
               </w:rPr>
@@ -5592,7 +5567,7 @@
             </w:r>
             <w:r>
               <w:rPr>
-                <w:rFonts w:ascii="CMBX12" w:hAnsi="CMBX12"/>
+                <w:rFonts w:ascii="CMR10" w:hAnsi="CMR10"/>
                 <w:sz w:val="22"/>
                 <w:szCs w:val="22"/>
               </w:rPr>
@@ -5600,7 +5575,7 @@
             </w:r>
             <w:r>
               <w:rPr>
-                <w:rFonts w:ascii="CMBX12" w:hAnsi="CMBX12"/>
+                <w:rFonts w:ascii="CMR10" w:hAnsi="CMR10"/>
                 <w:sz w:val="22"/>
                 <w:szCs w:val="22"/>
               </w:rPr>
@@ -5608,7 +5583,7 @@
             </w:r>
             <w:r>
               <w:rPr>
-                <w:rFonts w:ascii="CMBX12" w:hAnsi="CMBX12"/>
+                <w:rFonts w:ascii="CMR10" w:hAnsi="CMR10"/>
                 <w:sz w:val="22"/>
                 <w:szCs w:val="22"/>
               </w:rPr>
@@ -5616,7 +5591,7 @@
             </w:r>
             <w:r>
               <w:rPr>
-                <w:rFonts w:ascii="CMBX12" w:hAnsi="CMBX12"/>
+                <w:rFonts w:ascii="CMR10" w:hAnsi="CMR10"/>
                 <w:sz w:val="22"/>
                 <w:szCs w:val="22"/>
               </w:rPr>
@@ -5624,7 +5599,7 @@
             </w:r>
             <w:r>
               <w:rPr>
-                <w:rFonts w:ascii="CMBX12" w:hAnsi="CMBX12"/>
+                <w:rFonts w:ascii="CMR10" w:hAnsi="CMR10"/>
                 <w:sz w:val="22"/>
                 <w:szCs w:val="22"/>
               </w:rPr>
@@ -5632,7 +5607,7 @@
             </w:r>
             <w:r>
               <w:rPr>
-                <w:rFonts w:ascii="CMBX12" w:hAnsi="CMBX12"/>
+                <w:rFonts w:ascii="CMR10" w:hAnsi="CMR10"/>
                 <w:sz w:val="22"/>
                 <w:szCs w:val="22"/>
               </w:rPr>
@@ -5648,14 +5623,14 @@
               <w:spacing w:line="360" w:lineRule="auto"/>
               <w:ind w:left="884" w:hanging="141"/>
               <w:rPr>
-                <w:rFonts w:ascii="CMBX12" w:hAnsi="CMBX12"/>
+                <w:rFonts w:ascii="CMR10" w:hAnsi="CMR10"/>
                 <w:sz w:val="22"/>
                 <w:szCs w:val="22"/>
               </w:rPr>
             </w:pPr>
             <w:r>
               <w:rPr>
-                <w:rFonts w:ascii="CMBX12" w:hAnsi="CMBX12"/>
+                <w:rFonts w:ascii="CMR10" w:hAnsi="CMR10"/>
                 <w:sz w:val="22"/>
                 <w:szCs w:val="22"/>
               </w:rPr>
@@ -5671,14 +5646,14 @@
               <w:spacing w:line="360" w:lineRule="auto"/>
               <w:ind w:left="884" w:hanging="141"/>
               <w:rPr>
-                <w:rFonts w:ascii="CMBX12" w:hAnsi="CMBX12"/>
+                <w:rFonts w:ascii="CMR10" w:hAnsi="CMR10"/>
                 <w:sz w:val="22"/>
                 <w:szCs w:val="22"/>
               </w:rPr>
             </w:pPr>
             <w:r>
               <w:rPr>
-                <w:rFonts w:ascii="CMBX12" w:hAnsi="CMBX12"/>
+                <w:rFonts w:ascii="CMR10" w:hAnsi="CMR10"/>
                 <w:sz w:val="22"/>
                 <w:szCs w:val="22"/>
               </w:rPr>
@@ -5698,14 +5673,14 @@
               <w:spacing w:line="360" w:lineRule="auto"/>
               <w:ind w:left="317" w:hanging="283"/>
               <w:rPr>
-                <w:rFonts w:ascii="CMBX12" w:hAnsi="CMBX12"/>
+                <w:rFonts w:ascii="CMR10" w:hAnsi="CMR10"/>
                 <w:sz w:val="22"/>
                 <w:szCs w:val="22"/>
               </w:rPr>
             </w:pPr>
             <w:r>
               <w:rPr>
-                <w:rFonts w:ascii="CMBX12" w:hAnsi="CMBX12"/>
+                <w:rFonts w:ascii="CMR10" w:hAnsi="CMR10"/>
                 <w:sz w:val="22"/>
                 <w:szCs w:val="22"/>
               </w:rPr>
@@ -5713,7 +5688,7 @@
             </w:r>
             <w:r>
               <w:rPr>
-                <w:rFonts w:ascii="CMBX12" w:hAnsi="CMBX12"/>
+                <w:rFonts w:ascii="CMR10" w:hAnsi="CMR10"/>
                 <w:sz w:val="22"/>
                 <w:szCs w:val="22"/>
               </w:rPr>
@@ -5733,14 +5708,14 @@
               <w:spacing w:line="360" w:lineRule="auto"/>
               <w:ind w:left="317" w:hanging="283"/>
               <w:rPr>
-                <w:rFonts w:ascii="CMBX12" w:hAnsi="CMBX12"/>
+                <w:rFonts w:ascii="CMR10" w:hAnsi="CMR10"/>
                 <w:sz w:val="22"/>
                 <w:szCs w:val="22"/>
               </w:rPr>
             </w:pPr>
             <w:r>
               <w:rPr>
-                <w:rFonts w:ascii="CMBX12" w:hAnsi="CMBX12"/>
+                <w:rFonts w:ascii="CMR10" w:hAnsi="CMR10"/>
                 <w:sz w:val="22"/>
                 <w:szCs w:val="22"/>
               </w:rPr>
@@ -5748,7 +5723,7 @@
             </w:r>
             <w:r>
               <w:rPr>
-                <w:rFonts w:ascii="CMBX12" w:hAnsi="CMBX12"/>
+                <w:rFonts w:ascii="CMR10" w:hAnsi="CMR10"/>
                 <w:sz w:val="22"/>
                 <w:szCs w:val="22"/>
               </w:rPr>
@@ -5756,7 +5731,7 @@
             </w:r>
             <w:r>
               <w:rPr>
-                <w:rFonts w:ascii="CMBX12" w:hAnsi="CMBX12"/>
+                <w:rFonts w:ascii="CMR10" w:hAnsi="CMR10"/>
                 <w:sz w:val="22"/>
                 <w:szCs w:val="22"/>
               </w:rPr>
@@ -5764,7 +5739,7 @@
             </w:r>
             <w:r>
               <w:rPr>
-                <w:rFonts w:ascii="CMBX12" w:hAnsi="CMBX12"/>
+                <w:rFonts w:ascii="CMR10" w:hAnsi="CMR10"/>
                 <w:sz w:val="22"/>
                 <w:szCs w:val="22"/>
               </w:rPr>
@@ -5772,7 +5747,7 @@
             </w:r>
             <w:r>
               <w:rPr>
-                <w:rFonts w:ascii="CMBX12" w:hAnsi="CMBX12"/>
+                <w:rFonts w:ascii="CMR10" w:hAnsi="CMR10"/>
                 <w:sz w:val="22"/>
                 <w:szCs w:val="22"/>
               </w:rPr>
@@ -5792,14 +5767,14 @@
               <w:spacing w:line="360" w:lineRule="auto"/>
               <w:ind w:left="317" w:hanging="283"/>
               <w:rPr>
-                <w:rFonts w:ascii="CMBX12" w:hAnsi="CMBX12"/>
+                <w:rFonts w:ascii="CMR10" w:hAnsi="CMR10"/>
                 <w:sz w:val="22"/>
                 <w:szCs w:val="22"/>
               </w:rPr>
             </w:pPr>
             <w:r>
               <w:rPr>
-                <w:rFonts w:ascii="CMBX12" w:hAnsi="CMBX12"/>
+                <w:rFonts w:ascii="CMR10" w:hAnsi="CMR10"/>
                 <w:sz w:val="22"/>
                 <w:szCs w:val="22"/>
               </w:rPr>
@@ -5807,7 +5782,7 @@
             </w:r>
             <w:r>
               <w:rPr>
-                <w:rFonts w:ascii="CMBX12" w:hAnsi="CMBX12"/>
+                <w:rFonts w:ascii="CMR10" w:hAnsi="CMR10"/>
                 <w:sz w:val="22"/>
                 <w:szCs w:val="22"/>
               </w:rPr>
@@ -5827,14 +5802,14 @@
               <w:spacing w:line="360" w:lineRule="auto"/>
               <w:ind w:left="317" w:hanging="283"/>
               <w:rPr>
-                <w:rFonts w:ascii="CMBX12" w:hAnsi="CMBX12"/>
+                <w:rFonts w:ascii="CMR10" w:hAnsi="CMR10"/>
                 <w:sz w:val="22"/>
                 <w:szCs w:val="22"/>
               </w:rPr>
             </w:pPr>
             <w:r>
               <w:rPr>
-                <w:rFonts w:ascii="CMBX12" w:hAnsi="CMBX12"/>
+                <w:rFonts w:ascii="CMR10" w:hAnsi="CMR10"/>
                 <w:sz w:val="22"/>
                 <w:szCs w:val="22"/>
               </w:rPr>
@@ -5854,14 +5829,14 @@
               <w:spacing w:line="360" w:lineRule="auto"/>
               <w:ind w:left="317" w:hanging="283"/>
               <w:rPr>
-                <w:rFonts w:ascii="CMBX12" w:hAnsi="CMBX12"/>
+                <w:rFonts w:ascii="CMR10" w:hAnsi="CMR10"/>
                 <w:sz w:val="22"/>
                 <w:szCs w:val="22"/>
               </w:rPr>
             </w:pPr>
             <w:r>
               <w:rPr>
-                <w:rFonts w:ascii="CMBX12" w:hAnsi="CMBX12"/>
+                <w:rFonts w:ascii="CMR10" w:hAnsi="CMR10"/>
                 <w:sz w:val="22"/>
                 <w:szCs w:val="22"/>
               </w:rPr>
@@ -5885,9 +5860,7 @@
               <w:autoSpaceDN w:val="0"/>
               <w:adjustRightInd w:val="0"/>
               <w:rPr>
-                <w:rFonts w:ascii="CMBX12" w:hAnsi="CMBX12"/>
-                <w:b/>
-                <w:bCs/>
+                <w:rFonts w:ascii="CMR10" w:hAnsi="CMR10"/>
                 <w:sz w:val="22"/>
                 <w:szCs w:val="22"/>
               </w:rPr>
@@ -5913,14 +5886,14 @@
               <w:spacing w:line="360" w:lineRule="auto"/>
               <w:ind w:left="317" w:hanging="283"/>
               <w:rPr>
-                <w:rFonts w:ascii="CMBX12" w:hAnsi="CMBX12"/>
+                <w:rFonts w:ascii="CMR10" w:hAnsi="CMR10"/>
                 <w:sz w:val="22"/>
                 <w:szCs w:val="22"/>
               </w:rPr>
             </w:pPr>
             <w:r>
               <w:rPr>
-                <w:rFonts w:ascii="CMBX12" w:hAnsi="CMBX12"/>
+                <w:rFonts w:ascii="CMR10" w:hAnsi="CMR10"/>
                 <w:sz w:val="22"/>
                 <w:szCs w:val="22"/>
               </w:rPr>
@@ -5928,7 +5901,7 @@
             </w:r>
             <w:r>
               <w:rPr>
-                <w:rFonts w:ascii="CMBX12" w:hAnsi="CMBX12"/>
+                <w:rFonts w:ascii="CMR10" w:hAnsi="CMR10"/>
                 <w:sz w:val="22"/>
                 <w:szCs w:val="22"/>
               </w:rPr>
@@ -5936,7 +5909,7 @@
             </w:r>
             <w:r>
               <w:rPr>
-                <w:rFonts w:ascii="CMBX12" w:hAnsi="CMBX12"/>
+                <w:rFonts w:ascii="CMR10" w:hAnsi="CMR10"/>
                 <w:sz w:val="22"/>
                 <w:szCs w:val="22"/>
               </w:rPr>
@@ -5956,18 +5929,14 @@
               <w:autoSpaceDN w:val="0"/>
               <w:adjustRightInd w:val="0"/>
               <w:rPr>
-                <w:rFonts w:ascii="CMBX12" w:hAnsi="CMBX12"/>
-                <w:b/>
-                <w:bCs/>
+                <w:rFonts w:ascii="CMR10" w:hAnsi="CMR10"/>
                 <w:sz w:val="22"/>
                 <w:szCs w:val="22"/>
               </w:rPr>
             </w:pPr>
             <w:r>
               <w:rPr>
-                <w:rFonts w:ascii="CMBX12" w:hAnsi="CMBX12"/>
-                <w:b/>
-                <w:bCs/>
+                <w:rFonts w:ascii="CMR10" w:hAnsi="CMR10"/>
                 <w:sz w:val="22"/>
                 <w:szCs w:val="22"/>
               </w:rPr>
@@ -5992,29 +5961,35 @@
               <w:spacing w:line="360" w:lineRule="auto"/>
               <w:ind w:left="317" w:hanging="284"/>
               <w:rPr>
-                <w:rFonts w:ascii="CMBX12" w:hAnsi="CMBX12"/>
+                <w:rFonts w:ascii="CMR10" w:hAnsi="CMR10"/>
                 <w:sz w:val="22"/>
                 <w:szCs w:val="22"/>
               </w:rPr>
             </w:pPr>
             <w:r>
               <w:rPr>
-                <w:rFonts w:ascii="CMBX12" w:hAnsi="CMBX12"/>
-                <w:sz w:val="22"/>
-                <w:szCs w:val="22"/>
-              </w:rPr>
-              <w:t xml:space="preserve">Intel Pentium </w:t>
-            </w:r>
-            <w:proofErr w:type="gramStart"/>
-            <w:r>
-              <w:rPr>
-                <w:rFonts w:ascii="CMBX12" w:hAnsi="CMBX12"/>
-                <w:sz w:val="22"/>
-                <w:szCs w:val="22"/>
-              </w:rPr>
-              <w:t>Core  Processor</w:t>
-            </w:r>
-            <w:proofErr w:type="gramEnd"/>
+                <w:rFonts w:ascii="CMR10" w:hAnsi="CMR10"/>
+                <w:sz w:val="22"/>
+                <w:szCs w:val="22"/>
+              </w:rPr>
+              <w:t xml:space="preserve">Intel Core </w:t>
+            </w:r>
+            <w:r>
+              <w:rPr>
+                <w:rFonts w:ascii="CMR10" w:hAnsi="CMR10"/>
+                <w:sz w:val="22"/>
+                <w:szCs w:val="22"/>
+              </w:rPr>
+              <w:t>i7</w:t>
+            </w:r>
+            <w:r>
+              <w:rPr>
+                <w:rFonts w:ascii="CMR10" w:hAnsi="CMR10"/>
+                <w:sz w:val="22"/>
+                <w:szCs w:val="22"/>
+              </w:rPr>
+              <w:t xml:space="preserve"> Processor</w:t>
+            </w:r>
           </w:p>
           <w:p>
             <w:pPr>
@@ -6029,18 +6004,26 @@
               <w:spacing w:line="360" w:lineRule="auto"/>
               <w:ind w:left="317" w:hanging="284"/>
               <w:rPr>
-                <w:rFonts w:ascii="CMBX12" w:hAnsi="CMBX12"/>
+                <w:rFonts w:ascii="CMR10" w:hAnsi="CMR10"/>
                 <w:sz w:val="22"/>
                 <w:szCs w:val="22"/>
               </w:rPr>
             </w:pPr>
             <w:r>
               <w:rPr>
-                <w:rFonts w:ascii="CMBX12" w:hAnsi="CMBX12"/>
-                <w:sz w:val="22"/>
-                <w:szCs w:val="22"/>
-              </w:rPr>
-              <w:t>4.00 GB RAM</w:t>
+                <w:rFonts w:ascii="CMR10" w:hAnsi="CMR10"/>
+                <w:sz w:val="22"/>
+                <w:szCs w:val="22"/>
+              </w:rPr>
+              <w:t>8</w:t>
+            </w:r>
+            <w:r>
+              <w:rPr>
+                <w:rFonts w:ascii="CMR10" w:hAnsi="CMR10"/>
+                <w:sz w:val="22"/>
+                <w:szCs w:val="22"/>
+              </w:rPr>
+              <w:t>.00 GB RAM</w:t>
             </w:r>
           </w:p>
           <w:p>
@@ -6056,14 +6039,14 @@
               <w:spacing w:line="360" w:lineRule="auto"/>
               <w:ind w:left="317" w:hanging="284"/>
               <w:rPr>
-                <w:rFonts w:ascii="CMBX12" w:hAnsi="CMBX12"/>
+                <w:rFonts w:ascii="CMR10" w:hAnsi="CMR10"/>
                 <w:sz w:val="22"/>
                 <w:szCs w:val="22"/>
               </w:rPr>
             </w:pPr>
             <w:r>
               <w:rPr>
-                <w:rFonts w:ascii="CMBX12" w:hAnsi="CMBX12"/>
+                <w:rFonts w:ascii="CMR10" w:hAnsi="CMR10"/>
                 <w:sz w:val="22"/>
                 <w:szCs w:val="22"/>
               </w:rPr>
@@ -6083,14 +6066,14 @@
               <w:spacing w:line="360" w:lineRule="auto"/>
               <w:ind w:left="317" w:hanging="284"/>
               <w:rPr>
-                <w:rFonts w:ascii="CMBX12" w:hAnsi="CMBX12"/>
+                <w:rFonts w:ascii="CMR10" w:hAnsi="CMR10"/>
                 <w:sz w:val="22"/>
                 <w:szCs w:val="22"/>
               </w:rPr>
             </w:pPr>
             <w:r>
               <w:rPr>
-                <w:rFonts w:ascii="CMBX12" w:hAnsi="CMBX12"/>
+                <w:rFonts w:ascii="CMR10" w:hAnsi="CMR10"/>
                 <w:sz w:val="22"/>
                 <w:szCs w:val="22"/>
               </w:rPr>
@@ -6115,14 +6098,14 @@
               <w:spacing w:line="360" w:lineRule="auto"/>
               <w:ind w:left="317" w:hanging="283"/>
               <w:rPr>
-                <w:rFonts w:ascii="CMBX12" w:hAnsi="CMBX12"/>
+                <w:rFonts w:ascii="CMR10" w:hAnsi="CMR10"/>
                 <w:sz w:val="22"/>
                 <w:szCs w:val="22"/>
               </w:rPr>
             </w:pPr>
             <w:r>
               <w:rPr>
-                <w:rFonts w:ascii="CMBX12" w:hAnsi="CMBX12"/>
+                <w:rFonts w:ascii="CMR10" w:hAnsi="CMR10"/>
                 <w:sz w:val="22"/>
                 <w:szCs w:val="22"/>
               </w:rPr>
@@ -6142,14 +6125,14 @@
               <w:spacing w:line="360" w:lineRule="auto"/>
               <w:ind w:left="317" w:hanging="283"/>
               <w:rPr>
-                <w:rFonts w:ascii="CMBX12" w:hAnsi="CMBX12"/>
+                <w:rFonts w:ascii="CMR10" w:hAnsi="CMR10"/>
                 <w:sz w:val="22"/>
                 <w:szCs w:val="22"/>
               </w:rPr>
             </w:pPr>
             <w:r>
               <w:rPr>
-                <w:rFonts w:ascii="CMBX12" w:hAnsi="CMBX12"/>
+                <w:rFonts w:ascii="CMR10" w:hAnsi="CMR10"/>
                 <w:sz w:val="22"/>
                 <w:szCs w:val="22"/>
               </w:rPr>
@@ -6157,7 +6140,7 @@
             </w:r>
             <w:r>
               <w:rPr>
-                <w:rFonts w:ascii="CMBX12" w:hAnsi="CMBX12"/>
+                <w:rFonts w:ascii="CMR10" w:hAnsi="CMR10"/>
                 <w:sz w:val="22"/>
                 <w:szCs w:val="22"/>
               </w:rPr>
@@ -6177,14 +6160,14 @@
               <w:spacing w:line="360" w:lineRule="auto"/>
               <w:ind w:left="317" w:hanging="283"/>
               <w:rPr>
-                <w:rFonts w:ascii="CMBX12" w:hAnsi="CMBX12"/>
+                <w:rFonts w:ascii="CMR10" w:hAnsi="CMR10"/>
                 <w:sz w:val="22"/>
                 <w:szCs w:val="22"/>
               </w:rPr>
             </w:pPr>
             <w:r>
               <w:rPr>
-                <w:rFonts w:ascii="CMBX12" w:hAnsi="CMBX12"/>
+                <w:rFonts w:ascii="CMR10" w:hAnsi="CMR10"/>
                 <w:sz w:val="22"/>
                 <w:szCs w:val="22"/>
               </w:rPr>
@@ -6204,14 +6187,14 @@
               <w:spacing w:line="360" w:lineRule="auto"/>
               <w:ind w:left="317" w:hanging="283"/>
               <w:rPr>
-                <w:rFonts w:ascii="CMBX12" w:hAnsi="CMBX12"/>
+                <w:rFonts w:ascii="CMR10" w:hAnsi="CMR10"/>
                 <w:sz w:val="22"/>
                 <w:szCs w:val="22"/>
               </w:rPr>
             </w:pPr>
             <w:r>
               <w:rPr>
-                <w:rFonts w:ascii="CMBX12" w:hAnsi="CMBX12"/>
+                <w:rFonts w:ascii="CMR10" w:hAnsi="CMR10"/>
                 <w:sz w:val="22"/>
                 <w:szCs w:val="22"/>
               </w:rPr>
@@ -6240,19 +6223,15 @@
         <w:autoSpaceDN w:val="0"/>
         <w:adjustRightInd w:val="0"/>
         <w:rPr>
-          <w:rFonts w:ascii="CMBX12" w:hAnsi="CMBX12"/>
-          <w:b/>
-          <w:bCs/>
-          <w:sz w:val="22"/>
-          <w:szCs w:val="22"/>
-          <w:lang w:bidi="ta-IN"/>
-        </w:rPr>
-      </w:pPr>
-      <w:r>
-        <w:rPr>
-          <w:rFonts w:ascii="CMBX12" w:hAnsi="CMBX12"/>
-          <w:b/>
-          <w:bCs/>
+          <w:rFonts w:ascii="CMR10" w:hAnsi="CMR10"/>
+          <w:sz w:val="22"/>
+          <w:szCs w:val="22"/>
+          <w:lang w:bidi="ta-IN"/>
+        </w:rPr>
+      </w:pPr>
+      <w:r>
+        <w:rPr>
+          <w:rFonts w:ascii="CMR10" w:hAnsi="CMR10"/>
           <w:sz w:val="22"/>
           <w:szCs w:val="22"/>
           <w:lang w:bidi="ta-IN"/>
@@ -6266,7 +6245,7 @@
         <w:autoSpaceDN w:val="0"/>
         <w:adjustRightInd w:val="0"/>
         <w:rPr>
-          <w:rFonts w:ascii="CMBX12" w:hAnsi="CMBX12"/>
+          <w:rFonts w:ascii="CMR10" w:hAnsi="CMR10"/>
           <w:sz w:val="22"/>
           <w:szCs w:val="22"/>
           <w:lang w:bidi="ta-IN"/>
@@ -6284,14 +6263,16 @@
         </w:tabs>
         <w:spacing w:line="360" w:lineRule="auto"/>
         <w:rPr>
-          <w:rFonts w:ascii="CMBX12" w:eastAsia="Symbol" w:hAnsi="CMBX12"/>
-          <w:sz w:val="22"/>
-        </w:rPr>
-      </w:pPr>
-      <w:r>
-        <w:rPr>
-          <w:rFonts w:ascii="CMBX12" w:hAnsi="CMBX12"/>
-          <w:sz w:val="22"/>
+          <w:rFonts w:ascii="CMR10" w:eastAsia="Symbol" w:hAnsi="CMR10"/>
+          <w:sz w:val="22"/>
+          <w:szCs w:val="22"/>
+        </w:rPr>
+      </w:pPr>
+      <w:r>
+        <w:rPr>
+          <w:rFonts w:ascii="CMR10" w:hAnsi="CMR10"/>
+          <w:sz w:val="22"/>
+          <w:szCs w:val="22"/>
         </w:rPr>
         <w:t>Unit testing of each stage of the source code.</w:t>
       </w:r>
@@ -6307,14 +6288,16 @@
         </w:tabs>
         <w:spacing w:line="360" w:lineRule="auto"/>
         <w:rPr>
-          <w:rFonts w:ascii="CMBX12" w:eastAsia="Symbol" w:hAnsi="CMBX12"/>
-          <w:sz w:val="22"/>
-        </w:rPr>
-      </w:pPr>
-      <w:r>
-        <w:rPr>
-          <w:rFonts w:ascii="CMBX12" w:hAnsi="CMBX12"/>
-          <w:sz w:val="22"/>
+          <w:rFonts w:ascii="CMR10" w:eastAsia="Symbol" w:hAnsi="CMR10"/>
+          <w:sz w:val="22"/>
+          <w:szCs w:val="22"/>
+        </w:rPr>
+      </w:pPr>
+      <w:r>
+        <w:rPr>
+          <w:rFonts w:ascii="CMR10" w:hAnsi="CMR10"/>
+          <w:sz w:val="22"/>
+          <w:szCs w:val="22"/>
         </w:rPr>
         <w:t>Test the software and its operational behavior with test data.</w:t>
       </w:r>
@@ -6328,24 +6311,32 @@
         </w:numPr>
         <w:spacing w:line="360" w:lineRule="auto"/>
         <w:rPr>
-          <w:rFonts w:ascii="CMBX12" w:hAnsi="CMBX12"/>
-        </w:rPr>
-      </w:pPr>
-      <w:r>
-        <w:rPr>
-          <w:rFonts w:ascii="CMBX12" w:hAnsi="CMBX12"/>
+          <w:rFonts w:ascii="CMR10" w:hAnsi="CMR10"/>
+          <w:sz w:val="22"/>
+          <w:szCs w:val="22"/>
+        </w:rPr>
+      </w:pPr>
+      <w:r>
+        <w:rPr>
+          <w:rFonts w:ascii="CMR10" w:hAnsi="CMR10"/>
+          <w:sz w:val="22"/>
+          <w:szCs w:val="22"/>
         </w:rPr>
         <w:t xml:space="preserve">Make sure all the customer requirements </w:t>
       </w:r>
       <w:r>
         <w:rPr>
-          <w:rFonts w:ascii="CMBX12" w:hAnsi="CMBX12"/>
+          <w:rFonts w:ascii="CMR10" w:hAnsi="CMR10"/>
+          <w:sz w:val="22"/>
+          <w:szCs w:val="22"/>
         </w:rPr>
         <w:t xml:space="preserve">are </w:t>
       </w:r>
       <w:r>
         <w:rPr>
-          <w:rFonts w:ascii="CMBX12" w:hAnsi="CMBX12"/>
+          <w:rFonts w:ascii="CMR10" w:hAnsi="CMR10"/>
+          <w:sz w:val="22"/>
+          <w:szCs w:val="22"/>
         </w:rPr>
         <w:t xml:space="preserve">captured and within UCSC scope  </w:t>
       </w:r>
@@ -6359,12 +6350,16 @@
         </w:numPr>
         <w:spacing w:line="360" w:lineRule="auto"/>
         <w:rPr>
-          <w:rFonts w:ascii="CMBX12" w:hAnsi="CMBX12"/>
-        </w:rPr>
-      </w:pPr>
-      <w:r>
-        <w:rPr>
-          <w:rFonts w:ascii="CMBX12" w:hAnsi="CMBX12"/>
+          <w:rFonts w:ascii="CMR10" w:hAnsi="CMR10"/>
+          <w:sz w:val="22"/>
+          <w:szCs w:val="22"/>
+        </w:rPr>
+      </w:pPr>
+      <w:r>
+        <w:rPr>
+          <w:rFonts w:ascii="CMR10" w:hAnsi="CMR10"/>
+          <w:sz w:val="22"/>
+          <w:szCs w:val="22"/>
         </w:rPr>
         <w:t xml:space="preserve">Implement final working system on client environments and make sure which covers all the existing manual work  </w:t>
       </w:r>
@@ -6378,26 +6373,23 @@
         </w:numPr>
         <w:spacing w:line="360" w:lineRule="auto"/>
         <w:rPr>
-          <w:rFonts w:ascii="CMBX12" w:hAnsi="CMBX12"/>
-        </w:rPr>
-      </w:pPr>
-      <w:r>
-        <w:rPr>
-          <w:rFonts w:ascii="CMBX12" w:hAnsi="CMBX12"/>
+          <w:rFonts w:ascii="CMR10" w:hAnsi="CMR10"/>
+          <w:sz w:val="22"/>
+          <w:szCs w:val="22"/>
+        </w:rPr>
+      </w:pPr>
+      <w:r>
+        <w:rPr>
+          <w:rFonts w:ascii="CMR10" w:hAnsi="CMR10"/>
+          <w:sz w:val="22"/>
+          <w:szCs w:val="22"/>
         </w:rPr>
         <w:t>User Acceptance Testing</w:t>
       </w:r>
     </w:p>
-    <w:p>
-      <w:pPr>
-        <w:rPr>
-          <w:rFonts w:ascii="CMBX12" w:hAnsi="CMBX12"/>
-        </w:rPr>
-      </w:pPr>
-    </w:p>
     <w:sectPr>
-      <w:footerReference w:type="even" r:id="rId12"/>
-      <w:footerReference w:type="default" r:id="rId13"/>
+      <w:footerReference w:type="even" r:id="rId13"/>
+      <w:footerReference w:type="default" r:id="rId14"/>
       <w:pgSz w:w="12240" w:h="15840" w:code="1"/>
       <w:pgMar w:top="1800" w:right="1800" w:bottom="1440" w:left="1680" w:header="720" w:footer="720" w:gutter="0"/>
       <w:cols w:space="720"/>
@@ -8522,4 +8514,16 @@
     </a:ext>
   </a:extLst>
 </a:theme>
+</file>
+
+<file path=customXml/item1.xml><?xml version="1.0" encoding="utf-8"?>
+<b:Sources xmlns:b="http://schemas.openxmlformats.org/officeDocument/2006/bibliography" xmlns="http://schemas.openxmlformats.org/officeDocument/2006/bibliography" SelectedStyle="\APASixthEditionOfficeOnline.xsl" StyleName="APA" Version="6"/>
+</file>
+
+<file path=customXml/itemProps1.xml><?xml version="1.0" encoding="utf-8"?>
+<ds:datastoreItem xmlns:ds="http://schemas.openxmlformats.org/officeDocument/2006/customXml" ds:itemID="{8B8BE872-C2C8-4591-981C-408DADFDFF50}">
+  <ds:schemaRefs>
+    <ds:schemaRef ds:uri="http://schemas.openxmlformats.org/officeDocument/2006/bibliography"/>
+  </ds:schemaRefs>
+</ds:datastoreItem>
 </file>
</xml_diff>

<commit_message>
porject prosal and gannt chart
</commit_message>
<xml_diff>
--- a/douments/Project Proposal.docx
+++ b/douments/Project Proposal.docx
@@ -2472,7 +2472,7 @@
             <v:path o:extrusionok="f" gradientshapeok="t" o:connecttype="rect"/>
             <o:lock v:ext="edit" aspectratio="t"/>
           </v:shapetype>
-          <v:shape id="_x0000_i1029" type="#_x0000_t75" style="width:140.45pt;height:20.45pt" o:ole="">
+          <v:shape id="_x0000_i1029" type="#_x0000_t75" style="width:140.4pt;height:20.4pt" o:ole="">
             <v:imagedata r:id="rId9" o:title=""/>
           </v:shape>
           <w:control r:id="rId10" w:name="OptionButton1" w:shapeid="_x0000_i1029"/>
@@ -3160,7 +3160,6 @@
           <w:szCs w:val="22"/>
           <w:lang w:bidi="ta-IN"/>
         </w:rPr>
-        <w:lastRenderedPageBreak/>
         <w:t>Objectives and scope of proposed project:</w:t>
       </w:r>
     </w:p>
@@ -3668,7 +3667,25 @@
           <w:szCs w:val="22"/>
           <w:lang w:bidi="ta-IN"/>
         </w:rPr>
-        <w:t>To keep and manipulate client information</w:t>
+        <w:t xml:space="preserve">To keep and manipulate </w:t>
+      </w:r>
+      <w:r>
+        <w:rPr>
+          <w:rFonts w:ascii="CMR10" w:hAnsi="CMR10"/>
+          <w:sz w:val="22"/>
+          <w:szCs w:val="22"/>
+          <w:lang w:bidi="ta-IN"/>
+        </w:rPr>
+        <w:t>customer</w:t>
+      </w:r>
+      <w:r>
+        <w:rPr>
+          <w:rFonts w:ascii="CMR10" w:hAnsi="CMR10"/>
+          <w:sz w:val="22"/>
+          <w:szCs w:val="22"/>
+          <w:lang w:bidi="ta-IN"/>
+        </w:rPr>
+        <w:t xml:space="preserve"> information</w:t>
       </w:r>
       <w:r>
         <w:rPr>
@@ -3706,7 +3723,16 @@
           <w:szCs w:val="22"/>
           <w:lang w:bidi="ta-IN"/>
         </w:rPr>
-        <w:t>To maintain the purchase and stock</w:t>
+        <w:t>To maintain the and stock</w:t>
+      </w:r>
+      <w:r>
+        <w:rPr>
+          <w:rFonts w:ascii="CMR10" w:hAnsi="CMR10"/>
+          <w:sz w:val="22"/>
+          <w:szCs w:val="22"/>
+          <w:lang w:bidi="ta-IN"/>
+        </w:rPr>
+        <w:t xml:space="preserve"> and create reorder levels</w:t>
       </w:r>
       <w:r>
         <w:rPr>
@@ -3933,17 +3959,15 @@
         </w:rPr>
         <w:t xml:space="preserve">documented reports, which will improve the comprehensibility and </w:t>
       </w:r>
-      <w:proofErr w:type="gramStart"/>
-      <w:r>
-        <w:rPr>
-          <w:rFonts w:ascii="CMR10" w:hAnsi="CMR10"/>
-          <w:sz w:val="22"/>
-          <w:szCs w:val="22"/>
-          <w:lang w:bidi="ta-IN"/>
-        </w:rPr>
-        <w:t>decision making</w:t>
-      </w:r>
-      <w:proofErr w:type="gramEnd"/>
+      <w:r>
+        <w:rPr>
+          <w:rFonts w:ascii="CMR10" w:hAnsi="CMR10"/>
+          <w:sz w:val="22"/>
+          <w:szCs w:val="22"/>
+          <w:lang w:bidi="ta-IN"/>
+        </w:rPr>
+        <w:t>decision-making</w:t>
+      </w:r>
       <w:r>
         <w:rPr>
           <w:rFonts w:ascii="CMR10" w:hAnsi="CMR10"/>
@@ -4060,17 +4084,15 @@
           <w:lang w:bidi="ta-IN"/>
         </w:rPr>
       </w:pPr>
-      <w:proofErr w:type="gramStart"/>
-      <w:r>
-        <w:rPr>
-          <w:rFonts w:ascii="CMR10" w:hAnsi="CMR10"/>
-          <w:sz w:val="22"/>
-          <w:szCs w:val="22"/>
-          <w:lang w:bidi="ta-IN"/>
-        </w:rPr>
-        <w:t>Scope :</w:t>
-      </w:r>
-      <w:proofErr w:type="gramEnd"/>
+      <w:r>
+        <w:rPr>
+          <w:rFonts w:ascii="CMR10" w:hAnsi="CMR10"/>
+          <w:sz w:val="22"/>
+          <w:szCs w:val="22"/>
+          <w:lang w:bidi="ta-IN"/>
+        </w:rPr>
+        <w:t>Scope:</w:t>
+      </w:r>
     </w:p>
     <w:p>
       <w:pPr>
@@ -4353,6 +4375,7 @@
           <w:szCs w:val="22"/>
           <w:lang w:bidi="ta-IN"/>
         </w:rPr>
+        <w:lastRenderedPageBreak/>
         <w:t>Customer invoice handling</w:t>
       </w:r>
     </w:p>
@@ -4411,7 +4434,6 @@
           <w:szCs w:val="22"/>
           <w:lang w:bidi="ta-IN"/>
         </w:rPr>
-        <w:lastRenderedPageBreak/>
         <w:t>A c</w:t>
       </w:r>
       <w:r>
@@ -4468,7 +4490,7 @@
           <w:szCs w:val="22"/>
           <w:lang w:bidi="ta-IN"/>
         </w:rPr>
-        <w:t>Automated system generated emails, n</w:t>
+        <w:t>Automated system generated n</w:t>
       </w:r>
       <w:r>
         <w:rPr>
@@ -5351,7 +5373,6 @@
           <w:szCs w:val="22"/>
           <w:lang w:bidi="ta-IN"/>
         </w:rPr>
-        <w:lastRenderedPageBreak/>
         <w:t xml:space="preserve">Resource requirements for project (e.g., hardware, </w:t>
       </w:r>
       <w:proofErr w:type="gramStart"/>

</xml_diff>